<commit_message>
just login page which takes the usernam eand passwd
</commit_message>
<xml_diff>
--- a/A4_figma/figma.docx
+++ b/A4_figma/figma.docx
@@ -2,6 +2,181 @@
 <file path=word/document.xml><?xml version="1.0" encoding="utf-8"?>
 <w:document xmlns:wpc="http://schemas.microsoft.com/office/word/2010/wordprocessingCanvas" xmlns:cx="http://schemas.microsoft.com/office/drawing/2014/chartex" xmlns:cx1="http://schemas.microsoft.com/office/drawing/2015/9/8/chartex" xmlns:cx2="http://schemas.microsoft.com/office/drawing/2015/10/21/chartex" xmlns:cx3="http://schemas.microsoft.com/office/drawing/2016/5/9/chartex" xmlns:cx4="http://schemas.microsoft.com/office/drawing/2016/5/10/chartex" xmlns:cx5="http://schemas.microsoft.com/office/drawing/2016/5/11/chartex" xmlns:cx6="http://schemas.microsoft.com/office/drawing/2016/5/12/chartex" xmlns:cx7="http://schemas.microsoft.com/office/drawing/2016/5/13/chartex" xmlns:cx8="http://schemas.microsoft.com/office/drawing/2016/5/14/chartex" xmlns:mc="http://schemas.openxmlformats.org/markup-compatibility/2006" xmlns:aink="http://schemas.microsoft.com/office/drawing/2016/ink" xmlns:am3d="http://schemas.microsoft.com/office/drawing/2017/model3d" xmlns:o="urn:schemas-microsoft-com:office:office" xmlns:oel="http://schemas.microsoft.com/office/2019/extlst" xmlns:r="http://schemas.openxmlformats.org/officeDocument/2006/relationships" xmlns:m="http://schemas.openxmlformats.org/officeDocument/2006/math" xmlns:v="urn:schemas-microsoft-com:vml" xmlns:wp14="http://schemas.microsoft.com/office/word/2010/wordprocessingDrawing" xmlns:wp="http://schemas.openxmlformats.org/drawingml/2006/wordprocessingDrawing" xmlns:w10="urn:schemas-microsoft-com:office:word" xmlns:w="http://schemas.openxmlformats.org/wordprocessingml/2006/main" xmlns:w14="http://schemas.microsoft.com/office/word/2010/wordml" xmlns:w15="http://schemas.microsoft.com/office/word/2012/wordml" xmlns:w16cex="http://schemas.microsoft.com/office/word/2018/wordml/cex" xmlns:w16cid="http://schemas.microsoft.com/office/word/2016/wordml/cid" xmlns:w16="http://schemas.microsoft.com/office/word/2018/wordml" xmlns:w16sdtdh="http://schemas.microsoft.com/office/word/2020/wordml/sdtdatahash" xmlns:w16se="http://schemas.microsoft.com/office/word/2015/wordml/symex" xmlns:wpg="http://schemas.microsoft.com/office/word/2010/wordprocessingGroup" xmlns:wpi="http://schemas.microsoft.com/office/word/2010/wordprocessingInk" xmlns:wne="http://schemas.microsoft.com/office/word/2006/wordml" xmlns:wps="http://schemas.microsoft.com/office/word/2010/wordprocessingShape" mc:Ignorable="w14 w15 w16se w16cid w16 w16cex w16sdtdh wp14">
   <w:body>
+    <w:p>
+      <w:pPr>
+        <w:rPr>
+          <w:lang w:val="en-US"/>
+        </w:rPr>
+      </w:pPr>
+    </w:p>
+    <w:p>
+      <w:pPr>
+        <w:rPr>
+          <w:lang w:val="en-US"/>
+        </w:rPr>
+      </w:pPr>
+      <w:r>
+        <w:rPr>
+          <w:lang w:val="en-US"/>
+        </w:rPr>
+        <w:t>Imp topics:</w:t>
+      </w:r>
+    </w:p>
+    <w:p>
+      <w:pPr>
+        <w:pStyle w:val="ListParagraph"/>
+        <w:numPr>
+          <w:ilvl w:val="0"/>
+          <w:numId w:val="8"/>
+        </w:numPr>
+        <w:rPr>
+          <w:lang w:val="en-US"/>
+        </w:rPr>
+      </w:pPr>
+      <w:hyperlink w:anchor="_opacity" w:history="1">
+        <w:proofErr w:type="spellStart"/>
+        <w:r>
+          <w:rPr>
+            <w:rStyle w:val="Hyperlink"/>
+            <w:lang w:val="en-US"/>
+          </w:rPr>
+          <w:t>opactiy</w:t>
+        </w:r>
+        <w:proofErr w:type="spellEnd"/>
+      </w:hyperlink>
+    </w:p>
+    <w:p>
+      <w:pPr>
+        <w:pStyle w:val="ListParagraph"/>
+        <w:numPr>
+          <w:ilvl w:val="0"/>
+          <w:numId w:val="8"/>
+        </w:numPr>
+        <w:rPr>
+          <w:lang w:val="en-US"/>
+        </w:rPr>
+      </w:pPr>
+      <w:r>
+        <w:rPr>
+          <w:lang w:val="en-US"/>
+        </w:rPr>
+        <w:t>Eye drop tool</w:t>
+      </w:r>
+    </w:p>
+    <w:p>
+      <w:pPr>
+        <w:pStyle w:val="ListParagraph"/>
+        <w:ind w:left="3600"/>
+        <w:rPr>
+          <w:lang w:val="en-US"/>
+        </w:rPr>
+      </w:pPr>
+    </w:p>
+    <w:p>
+      <w:pPr>
+        <w:pStyle w:val="ListParagraph"/>
+        <w:ind w:left="3600"/>
+        <w:rPr>
+          <w:lang w:val="en-US"/>
+        </w:rPr>
+      </w:pPr>
+    </w:p>
+    <w:p>
+      <w:pPr>
+        <w:pStyle w:val="ListParagraph"/>
+        <w:ind w:left="3600"/>
+        <w:rPr>
+          <w:lang w:val="en-US"/>
+        </w:rPr>
+      </w:pPr>
+    </w:p>
+    <w:p>
+      <w:pPr>
+        <w:pStyle w:val="ListParagraph"/>
+        <w:ind w:left="3600"/>
+        <w:rPr>
+          <w:lang w:val="en-US"/>
+        </w:rPr>
+      </w:pPr>
+    </w:p>
+    <w:p>
+      <w:pPr>
+        <w:pStyle w:val="ListParagraph"/>
+        <w:ind w:left="3600"/>
+        <w:rPr>
+          <w:lang w:val="en-US"/>
+        </w:rPr>
+      </w:pPr>
+    </w:p>
+    <w:p>
+      <w:pPr>
+        <w:pStyle w:val="ListParagraph"/>
+        <w:ind w:left="3600"/>
+        <w:rPr>
+          <w:lang w:val="en-US"/>
+        </w:rPr>
+      </w:pPr>
+    </w:p>
+    <w:p>
+      <w:pPr>
+        <w:pStyle w:val="ListParagraph"/>
+        <w:ind w:left="3600"/>
+        <w:rPr>
+          <w:lang w:val="en-US"/>
+        </w:rPr>
+      </w:pPr>
+    </w:p>
+    <w:p>
+      <w:pPr>
+        <w:pStyle w:val="ListParagraph"/>
+        <w:ind w:left="3600"/>
+        <w:rPr>
+          <w:lang w:val="en-US"/>
+        </w:rPr>
+      </w:pPr>
+    </w:p>
+    <w:p>
+      <w:pPr>
+        <w:pStyle w:val="ListParagraph"/>
+        <w:ind w:left="3600"/>
+        <w:rPr>
+          <w:lang w:val="en-US"/>
+        </w:rPr>
+      </w:pPr>
+    </w:p>
+    <w:p>
+      <w:pPr>
+        <w:pStyle w:val="ListParagraph"/>
+        <w:ind w:left="3600"/>
+        <w:rPr>
+          <w:lang w:val="en-US"/>
+        </w:rPr>
+      </w:pPr>
+    </w:p>
+    <w:p>
+      <w:pPr>
+        <w:pStyle w:val="ListParagraph"/>
+        <w:ind w:left="3600"/>
+        <w:rPr>
+          <w:lang w:val="en-US"/>
+        </w:rPr>
+      </w:pPr>
+    </w:p>
+    <w:p>
+      <w:pPr>
+        <w:pStyle w:val="ListParagraph"/>
+        <w:ind w:left="3600"/>
+        <w:rPr>
+          <w:lang w:val="en-US"/>
+        </w:rPr>
+      </w:pPr>
+      <w:r>
+        <w:rPr>
+          <w:lang w:val="en-US"/>
+        </w:rPr>
+        <w:br w:type="page"/>
+      </w:r>
+    </w:p>
     <w:p>
       <w:pPr>
         <w:pStyle w:val="ListParagraph"/>
@@ -14,10 +189,12 @@
         <w:rPr>
           <w:lang w:val="en-US"/>
         </w:rPr>
+        <w:lastRenderedPageBreak/>
         <w:t>move is to increase or decrease the height or width in uneven proportion</w:t>
       </w:r>
       <w:r>
         <w:rPr>
+          <w:noProof/>
           <w:lang w:val="en-US"/>
         </w:rPr>
         <w:drawing>
@@ -101,6 +278,9 @@
         <w:t xml:space="preserve"> are in normal mode</w:t>
       </w:r>
       <w:r>
+        <w:rPr>
+          <w:noProof/>
+        </w:rPr>
         <w:drawing>
           <wp:inline distT="0" distB="0" distL="0" distR="0" wp14:anchorId="5B39308D" wp14:editId="73AE8F49">
             <wp:extent cx="4492793" cy="4392246"/>
@@ -157,6 +337,9 @@
         <w:pStyle w:val="ListParagraph"/>
       </w:pPr>
       <w:r>
+        <w:rPr>
+          <w:noProof/>
+        </w:rPr>
         <w:lastRenderedPageBreak/>
         <w:drawing>
           <wp:inline distT="0" distB="0" distL="0" distR="0" wp14:anchorId="6D528099" wp14:editId="75374CC4">
@@ -252,6 +435,9 @@
         <w:pStyle w:val="ListParagraph"/>
       </w:pPr>
       <w:r>
+        <w:rPr>
+          <w:noProof/>
+        </w:rPr>
         <w:drawing>
           <wp:inline distT="0" distB="0" distL="0" distR="0" wp14:anchorId="1206D497" wp14:editId="59597B49">
             <wp:extent cx="3087077" cy="2022025"/>
@@ -573,6 +759,9 @@
         </mc:AlternateContent>
       </w:r>
       <w:r>
+        <w:rPr>
+          <w:noProof/>
+        </w:rPr>
         <w:drawing>
           <wp:inline distT="0" distB="0" distL="0" distR="0" wp14:anchorId="7FB78446" wp14:editId="2B9B8A12">
             <wp:extent cx="2832100" cy="1473200"/>
@@ -610,6 +799,9 @@
         </w:drawing>
       </w:r>
       <w:r>
+        <w:rPr>
+          <w:noProof/>
+        </w:rPr>
         <w:drawing>
           <wp:inline distT="0" distB="0" distL="0" distR="0" wp14:anchorId="26A143BC" wp14:editId="6F3CC188">
             <wp:extent cx="2832100" cy="1473200"/>
@@ -740,6 +932,9 @@
         </mc:AlternateContent>
       </w:r>
       <w:r>
+        <w:rPr>
+          <w:noProof/>
+        </w:rPr>
         <w:drawing>
           <wp:inline distT="0" distB="0" distL="0" distR="0" wp14:anchorId="04DC3AA5" wp14:editId="33EF79EC">
             <wp:extent cx="4216400" cy="3200400"/>
@@ -787,6 +982,9 @@
         <w:ind w:left="360"/>
       </w:pPr>
       <w:r>
+        <w:rPr>
+          <w:noProof/>
+        </w:rPr>
         <w:lastRenderedPageBreak/>
         <w:drawing>
           <wp:inline distT="0" distB="0" distL="0" distR="0" wp14:anchorId="7AE7D084" wp14:editId="26B3F9EC">
@@ -1089,6 +1287,7 @@
       <w:r>
         <w:rPr>
           <w:rFonts w:ascii="degree" w:hAnsi="degree"/>
+          <w:noProof/>
         </w:rPr>
         <w:drawing>
           <wp:inline distT="0" distB="0" distL="0" distR="0" wp14:anchorId="131E7A30" wp14:editId="6D2AAD39">
@@ -1150,6 +1349,1557 @@
         <w:ind w:left="360"/>
       </w:pPr>
     </w:p>
+    <w:p>
+      <w:pPr>
+        <w:ind w:left="360"/>
+      </w:pPr>
+    </w:p>
+    <w:p>
+      <w:pPr>
+        <w:ind w:left="360"/>
+      </w:pPr>
+    </w:p>
+    <w:p>
+      <w:pPr>
+        <w:ind w:left="360"/>
+      </w:pPr>
+    </w:p>
+    <w:p>
+      <w:pPr>
+        <w:pStyle w:val="Heading1"/>
+        <w:numPr>
+          <w:ilvl w:val="0"/>
+          <w:numId w:val="1"/>
+        </w:numPr>
+      </w:pPr>
+      <w:bookmarkStart w:id="0" w:name="_opacity"/>
+      <w:bookmarkEnd w:id="0"/>
+      <w:r>
+        <w:lastRenderedPageBreak/>
+        <w:t>Opacity</w:t>
+      </w:r>
+      <w:r>
+        <w:t>:(quality of being difficult to see through)</w:t>
+      </w:r>
+    </w:p>
+    <w:p>
+      <w:pPr>
+        <w:tabs>
+          <w:tab w:val="left" w:pos="8062"/>
+        </w:tabs>
+        <w:ind w:left="1440" w:firstLine="720"/>
+      </w:pPr>
+      <w:r>
+        <w:t xml:space="preserve">Firstly let us know about where the opacity in </w:t>
+      </w:r>
+      <w:proofErr w:type="spellStart"/>
+      <w:r>
+        <w:t>figma</w:t>
+      </w:r>
+      <w:proofErr w:type="spellEnd"/>
+      <w:r>
+        <w:t xml:space="preserve"> be:</w:t>
+      </w:r>
+      <w:r>
+        <w:tab/>
+      </w:r>
+    </w:p>
+    <w:p>
+      <w:pPr>
+        <w:ind w:left="1440" w:firstLine="720"/>
+      </w:pPr>
+      <w:r>
+        <w:rPr>
+          <w:noProof/>
+        </w:rPr>
+        <mc:AlternateContent>
+          <mc:Choice Requires="wps">
+            <w:drawing>
+              <wp:anchor distT="0" distB="0" distL="114300" distR="114300" simplePos="0" relativeHeight="251686912" behindDoc="0" locked="0" layoutInCell="1" allowOverlap="1">
+                <wp:simplePos x="0" y="0"/>
+                <wp:positionH relativeFrom="column">
+                  <wp:posOffset>5533292</wp:posOffset>
+                </wp:positionH>
+                <wp:positionV relativeFrom="paragraph">
+                  <wp:posOffset>4443632</wp:posOffset>
+                </wp:positionV>
+                <wp:extent cx="1024988" cy="617416"/>
+                <wp:effectExtent l="0" t="0" r="16510" b="17780"/>
+                <wp:wrapNone/>
+                <wp:docPr id="291299427" name="Text Box 9"/>
+                <wp:cNvGraphicFramePr/>
+                <a:graphic xmlns:a="http://schemas.openxmlformats.org/drawingml/2006/main">
+                  <a:graphicData uri="http://schemas.microsoft.com/office/word/2010/wordprocessingShape">
+                    <wps:wsp>
+                      <wps:cNvSpPr txBox="1"/>
+                      <wps:spPr>
+                        <a:xfrm>
+                          <a:off x="0" y="0"/>
+                          <a:ext cx="1024988" cy="617416"/>
+                        </a:xfrm>
+                        <a:prstGeom prst="rect">
+                          <a:avLst/>
+                        </a:prstGeom>
+                        <a:solidFill>
+                          <a:schemeClr val="lt1"/>
+                        </a:solidFill>
+                        <a:ln w="6350">
+                          <a:solidFill>
+                            <a:prstClr val="black"/>
+                          </a:solidFill>
+                        </a:ln>
+                      </wps:spPr>
+                      <wps:txbx>
+                        <w:txbxContent>
+                          <w:p>
+                            <w:pPr>
+                              <w:rPr>
+                                <w:lang w:val="en-US"/>
+                              </w:rPr>
+                            </w:pPr>
+                            <w:r>
+                              <w:rPr>
+                                <w:lang w:val="en-US"/>
+                              </w:rPr>
+                              <w:t>Opacity percentage</w:t>
+                            </w:r>
+                          </w:p>
+                        </w:txbxContent>
+                      </wps:txbx>
+                      <wps:bodyPr rot="0" spcFirstLastPara="0" vertOverflow="overflow" horzOverflow="overflow" vert="horz" wrap="square" lIns="91440" tIns="45720" rIns="91440" bIns="45720" numCol="1" spcCol="0" rtlCol="0" fromWordArt="0" anchor="t" anchorCtr="0" forceAA="0" compatLnSpc="1">
+                        <a:prstTxWarp prst="textNoShape">
+                          <a:avLst/>
+                        </a:prstTxWarp>
+                        <a:noAutofit/>
+                      </wps:bodyPr>
+                    </wps:wsp>
+                  </a:graphicData>
+                </a:graphic>
+                <wp14:sizeRelV relativeFrom="margin">
+                  <wp14:pctHeight>0</wp14:pctHeight>
+                </wp14:sizeRelV>
+              </wp:anchor>
+            </w:drawing>
+          </mc:Choice>
+          <mc:Fallback>
+            <w:pict>
+              <v:shape id="Text Box 9" o:spid="_x0000_s1028" type="#_x0000_t202" style="position:absolute;left:0;text-align:left;margin-left:435.7pt;margin-top:349.9pt;width:80.7pt;height:48.6pt;z-index:251686912;visibility:visible;mso-wrap-style:square;mso-height-percent:0;mso-wrap-distance-left:9pt;mso-wrap-distance-top:0;mso-wrap-distance-right:9pt;mso-wrap-distance-bottom:0;mso-position-horizontal:absolute;mso-position-horizontal-relative:text;mso-position-vertical:absolute;mso-position-vertical-relative:text;mso-height-percent:0;mso-height-relative:margin;v-text-anchor:top" o:gfxdata="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" fillcolor="white [3201]" strokeweight=".5pt">
+                <v:textbox>
+                  <w:txbxContent>
+                    <w:p>
+                      <w:pPr>
+                        <w:rPr>
+                          <w:lang w:val="en-US"/>
+                        </w:rPr>
+                      </w:pPr>
+                      <w:r>
+                        <w:rPr>
+                          <w:lang w:val="en-US"/>
+                        </w:rPr>
+                        <w:t>Opacity percentage</w:t>
+                      </w:r>
+                    </w:p>
+                  </w:txbxContent>
+                </v:textbox>
+              </v:shape>
+            </w:pict>
+          </mc:Fallback>
+        </mc:AlternateContent>
+      </w:r>
+      <w:r>
+        <w:rPr>
+          <w:noProof/>
+        </w:rPr>
+        <mc:AlternateContent>
+          <mc:Choice Requires="wps">
+            <w:drawing>
+              <wp:anchor distT="0" distB="0" distL="114300" distR="114300" simplePos="0" relativeHeight="251685888" behindDoc="0" locked="0" layoutInCell="1" allowOverlap="1">
+                <wp:simplePos x="0" y="0"/>
+                <wp:positionH relativeFrom="column">
+                  <wp:posOffset>2368062</wp:posOffset>
+                </wp:positionH>
+                <wp:positionV relativeFrom="paragraph">
+                  <wp:posOffset>4529602</wp:posOffset>
+                </wp:positionV>
+                <wp:extent cx="2782276" cy="1195753"/>
+                <wp:effectExtent l="0" t="0" r="12065" b="10795"/>
+                <wp:wrapNone/>
+                <wp:docPr id="358188849" name="Text Box 8"/>
+                <wp:cNvGraphicFramePr/>
+                <a:graphic xmlns:a="http://schemas.openxmlformats.org/drawingml/2006/main">
+                  <a:graphicData uri="http://schemas.microsoft.com/office/word/2010/wordprocessingShape">
+                    <wps:wsp>
+                      <wps:cNvSpPr txBox="1"/>
+                      <wps:spPr>
+                        <a:xfrm>
+                          <a:off x="0" y="0"/>
+                          <a:ext cx="2782276" cy="1195753"/>
+                        </a:xfrm>
+                        <a:prstGeom prst="rect">
+                          <a:avLst/>
+                        </a:prstGeom>
+                        <a:solidFill>
+                          <a:schemeClr val="lt1"/>
+                        </a:solidFill>
+                        <a:ln w="6350">
+                          <a:solidFill>
+                            <a:prstClr val="black"/>
+                          </a:solidFill>
+                        </a:ln>
+                      </wps:spPr>
+                      <wps:txbx>
+                        <w:txbxContent>
+                          <w:p>
+                            <w:pPr>
+                              <w:rPr>
+                                <w:lang w:val="en-US"/>
+                              </w:rPr>
+                            </w:pPr>
+                            <w:r>
+                              <w:rPr>
+                                <w:lang w:val="en-US"/>
+                              </w:rPr>
+                              <w:t xml:space="preserve">Opacity percentage selection </w:t>
+                            </w:r>
+                            <w:proofErr w:type="gramStart"/>
+                            <w:r>
+                              <w:rPr>
+                                <w:lang w:val="en-US"/>
+                              </w:rPr>
+                              <w:t>too(</w:t>
+                            </w:r>
+                            <w:proofErr w:type="gramEnd"/>
+                            <w:r>
+                              <w:rPr>
+                                <w:lang w:val="en-US"/>
+                              </w:rPr>
+                              <w:t>if u increase the opacity u cant see the items back of particular thing if u decrease the opacity u can see the items beyond an items by the percentage u selected</w:t>
+                            </w:r>
+                            <w:r>
+                              <w:rPr>
+                                <w:lang w:val="en-US"/>
+                              </w:rPr>
+                              <w:t>(see below for example)</w:t>
+                            </w:r>
+                          </w:p>
+                        </w:txbxContent>
+                      </wps:txbx>
+                      <wps:bodyPr rot="0" spcFirstLastPara="0" vertOverflow="overflow" horzOverflow="overflow" vert="horz" wrap="square" lIns="91440" tIns="45720" rIns="91440" bIns="45720" numCol="1" spcCol="0" rtlCol="0" fromWordArt="0" anchor="t" anchorCtr="0" forceAA="0" compatLnSpc="1">
+                        <a:prstTxWarp prst="textNoShape">
+                          <a:avLst/>
+                        </a:prstTxWarp>
+                        <a:noAutofit/>
+                      </wps:bodyPr>
+                    </wps:wsp>
+                  </a:graphicData>
+                </a:graphic>
+                <wp14:sizeRelH relativeFrom="margin">
+                  <wp14:pctWidth>0</wp14:pctWidth>
+                </wp14:sizeRelH>
+                <wp14:sizeRelV relativeFrom="margin">
+                  <wp14:pctHeight>0</wp14:pctHeight>
+                </wp14:sizeRelV>
+              </wp:anchor>
+            </w:drawing>
+          </mc:Choice>
+          <mc:Fallback>
+            <w:pict>
+              <v:shape id="_x0000_s1029" type="#_x0000_t202" style="position:absolute;left:0;text-align:left;margin-left:186.45pt;margin-top:356.65pt;width:219.1pt;height:94.15pt;z-index:251685888;visibility:visible;mso-wrap-style:square;mso-width-percent:0;mso-height-percent:0;mso-wrap-distance-left:9pt;mso-wrap-distance-top:0;mso-wrap-distance-right:9pt;mso-wrap-distance-bottom:0;mso-position-horizontal:absolute;mso-position-horizontal-relative:text;mso-position-vertical:absolute;mso-position-vertical-relative:text;mso-width-percent:0;mso-height-percent:0;mso-width-relative:margin;mso-height-relative:margin;v-text-anchor:top" o:gfxdata="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" fillcolor="white [3201]" strokeweight=".5pt">
+                <v:textbox>
+                  <w:txbxContent>
+                    <w:p>
+                      <w:pPr>
+                        <w:rPr>
+                          <w:lang w:val="en-US"/>
+                        </w:rPr>
+                      </w:pPr>
+                      <w:r>
+                        <w:rPr>
+                          <w:lang w:val="en-US"/>
+                        </w:rPr>
+                        <w:t xml:space="preserve">Opacity percentage selection </w:t>
+                      </w:r>
+                      <w:proofErr w:type="gramStart"/>
+                      <w:r>
+                        <w:rPr>
+                          <w:lang w:val="en-US"/>
+                        </w:rPr>
+                        <w:t>too(</w:t>
+                      </w:r>
+                      <w:proofErr w:type="gramEnd"/>
+                      <w:r>
+                        <w:rPr>
+                          <w:lang w:val="en-US"/>
+                        </w:rPr>
+                        <w:t>if u increase the opacity u cant see the items back of particular thing if u decrease the opacity u can see the items beyond an items by the percentage u selected</w:t>
+                      </w:r>
+                      <w:r>
+                        <w:rPr>
+                          <w:lang w:val="en-US"/>
+                        </w:rPr>
+                        <w:t>(see below for example)</w:t>
+                      </w:r>
+                    </w:p>
+                  </w:txbxContent>
+                </v:textbox>
+              </v:shape>
+            </w:pict>
+          </mc:Fallback>
+        </mc:AlternateContent>
+      </w:r>
+      <w:r>
+        <w:rPr>
+          <w:noProof/>
+        </w:rPr>
+        <mc:AlternateContent>
+          <mc:Choice Requires="wpi">
+            <w:drawing>
+              <wp:anchor distT="0" distB="0" distL="114300" distR="114300" simplePos="0" relativeHeight="251684864" behindDoc="0" locked="0" layoutInCell="1" allowOverlap="1">
+                <wp:simplePos x="0" y="0"/>
+                <wp:positionH relativeFrom="column">
+                  <wp:posOffset>5532588</wp:posOffset>
+                </wp:positionH>
+                <wp:positionV relativeFrom="paragraph">
+                  <wp:posOffset>4172878</wp:posOffset>
+                </wp:positionV>
+                <wp:extent cx="388800" cy="271440"/>
+                <wp:effectExtent l="38100" t="38100" r="43180" b="46355"/>
+                <wp:wrapNone/>
+                <wp:docPr id="326463014" name="Ink 7"/>
+                <wp:cNvGraphicFramePr/>
+                <a:graphic xmlns:a="http://schemas.openxmlformats.org/drawingml/2006/main">
+                  <a:graphicData uri="http://schemas.microsoft.com/office/word/2010/wordprocessingInk">
+                    <w14:contentPart bwMode="auto" r:id="rId22">
+                      <w14:nvContentPartPr>
+                        <w14:cNvContentPartPr/>
+                      </w14:nvContentPartPr>
+                      <w14:xfrm>
+                        <a:off x="0" y="0"/>
+                        <a:ext cx="388800" cy="271440"/>
+                      </w14:xfrm>
+                    </w14:contentPart>
+                  </a:graphicData>
+                </a:graphic>
+              </wp:anchor>
+            </w:drawing>
+          </mc:Choice>
+          <mc:Fallback>
+            <w:pict>
+              <v:shapetype w14:anchorId="1C9A031D" id="_x0000_t75" coordsize="21600,21600" o:spt="75" o:preferrelative="t" path="m@4@5l@4@11@9@11@9@5xe" filled="f" stroked="f">
+                <v:stroke joinstyle="miter"/>
+                <v:formulas>
+                  <v:f eqn="if lineDrawn pixelLineWidth 0"/>
+                  <v:f eqn="sum @0 1 0"/>
+                  <v:f eqn="sum 0 0 @1"/>
+                  <v:f eqn="prod @2 1 2"/>
+                  <v:f eqn="prod @3 21600 pixelWidth"/>
+                  <v:f eqn="prod @3 21600 pixelHeight"/>
+                  <v:f eqn="sum @0 0 1"/>
+                  <v:f eqn="prod @6 1 2"/>
+                  <v:f eqn="prod @7 21600 pixelWidth"/>
+                  <v:f eqn="sum @8 21600 0"/>
+                  <v:f eqn="prod @7 21600 pixelHeight"/>
+                  <v:f eqn="sum @10 21600 0"/>
+                </v:formulas>
+                <v:path o:extrusionok="f" gradientshapeok="t" o:connecttype="rect"/>
+                <o:lock v:ext="edit" aspectratio="t"/>
+              </v:shapetype>
+              <v:shape id="Ink 7" o:spid="_x0000_s1026" type="#_x0000_t75" style="position:absolute;margin-left:434.95pt;margin-top:327.85pt;width:32pt;height:22.75pt;z-index:251684864;visibility:visible;mso-wrap-style:square;mso-wrap-distance-left:9pt;mso-wrap-distance-top:0;mso-wrap-distance-right:9pt;mso-wrap-distance-bottom:0;mso-position-horizontal:absolute;mso-position-horizontal-relative:text;mso-position-vertical:absolute;mso-position-vertical-relative:text" o:gfxdata="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">
+                <v:imagedata r:id="rId23" o:title=""/>
+              </v:shape>
+            </w:pict>
+          </mc:Fallback>
+        </mc:AlternateContent>
+      </w:r>
+      <w:r>
+        <w:rPr>
+          <w:noProof/>
+        </w:rPr>
+        <mc:AlternateContent>
+          <mc:Choice Requires="wpi">
+            <w:drawing>
+              <wp:anchor distT="0" distB="0" distL="114300" distR="114300" simplePos="0" relativeHeight="251683840" behindDoc="0" locked="0" layoutInCell="1" allowOverlap="1">
+                <wp:simplePos x="0" y="0"/>
+                <wp:positionH relativeFrom="column">
+                  <wp:posOffset>2905308</wp:posOffset>
+                </wp:positionH>
+                <wp:positionV relativeFrom="paragraph">
+                  <wp:posOffset>4266478</wp:posOffset>
+                </wp:positionV>
+                <wp:extent cx="343080" cy="162000"/>
+                <wp:effectExtent l="38100" t="38100" r="0" b="41275"/>
+                <wp:wrapNone/>
+                <wp:docPr id="1367219171" name="Ink 6"/>
+                <wp:cNvGraphicFramePr/>
+                <a:graphic xmlns:a="http://schemas.openxmlformats.org/drawingml/2006/main">
+                  <a:graphicData uri="http://schemas.microsoft.com/office/word/2010/wordprocessingInk">
+                    <w14:contentPart bwMode="auto" r:id="rId24">
+                      <w14:nvContentPartPr>
+                        <w14:cNvContentPartPr/>
+                      </w14:nvContentPartPr>
+                      <w14:xfrm>
+                        <a:off x="0" y="0"/>
+                        <a:ext cx="343080" cy="162000"/>
+                      </w14:xfrm>
+                    </w14:contentPart>
+                  </a:graphicData>
+                </a:graphic>
+              </wp:anchor>
+            </w:drawing>
+          </mc:Choice>
+          <mc:Fallback>
+            <w:pict>
+              <v:shape w14:anchorId="18409688" id="Ink 6" o:spid="_x0000_s1026" type="#_x0000_t75" style="position:absolute;margin-left:228.05pt;margin-top:335.25pt;width:28.4pt;height:14.15pt;z-index:251683840;visibility:visible;mso-wrap-style:square;mso-wrap-distance-left:9pt;mso-wrap-distance-top:0;mso-wrap-distance-right:9pt;mso-wrap-distance-bottom:0;mso-position-horizontal:absolute;mso-position-horizontal-relative:text;mso-position-vertical:absolute;mso-position-vertical-relative:text" o:gfxdata="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">
+                <v:imagedata r:id="rId25" o:title=""/>
+              </v:shape>
+            </w:pict>
+          </mc:Fallback>
+        </mc:AlternateContent>
+      </w:r>
+      <w:r>
+        <w:rPr>
+          <w:noProof/>
+        </w:rPr>
+        <mc:AlternateContent>
+          <mc:Choice Requires="wpi">
+            <w:drawing>
+              <wp:anchor distT="0" distB="0" distL="114300" distR="114300" simplePos="0" relativeHeight="251682816" behindDoc="0" locked="0" layoutInCell="1" allowOverlap="1">
+                <wp:simplePos x="0" y="0"/>
+                <wp:positionH relativeFrom="column">
+                  <wp:posOffset>5614668</wp:posOffset>
+                </wp:positionH>
+                <wp:positionV relativeFrom="paragraph">
+                  <wp:posOffset>3381112</wp:posOffset>
+                </wp:positionV>
+                <wp:extent cx="322560" cy="1026000"/>
+                <wp:effectExtent l="38100" t="38100" r="46355" b="41275"/>
+                <wp:wrapNone/>
+                <wp:docPr id="732710504" name="Ink 5"/>
+                <wp:cNvGraphicFramePr/>
+                <a:graphic xmlns:a="http://schemas.openxmlformats.org/drawingml/2006/main">
+                  <a:graphicData uri="http://schemas.microsoft.com/office/word/2010/wordprocessingInk">
+                    <w14:contentPart bwMode="auto" r:id="rId26">
+                      <w14:nvContentPartPr>
+                        <w14:cNvContentPartPr/>
+                      </w14:nvContentPartPr>
+                      <w14:xfrm>
+                        <a:off x="0" y="0"/>
+                        <a:ext cx="322560" cy="1026000"/>
+                      </w14:xfrm>
+                    </w14:contentPart>
+                  </a:graphicData>
+                </a:graphic>
+              </wp:anchor>
+            </w:drawing>
+          </mc:Choice>
+          <mc:Fallback>
+            <w:pict>
+              <v:shape w14:anchorId="60C23962" id="Ink 5" o:spid="_x0000_s1026" type="#_x0000_t75" style="position:absolute;margin-left:441.4pt;margin-top:265.55pt;width:26.85pt;height:82.25pt;z-index:251682816;visibility:visible;mso-wrap-style:square;mso-wrap-distance-left:9pt;mso-wrap-distance-top:0;mso-wrap-distance-right:9pt;mso-wrap-distance-bottom:0;mso-position-horizontal:absolute;mso-position-horizontal-relative:text;mso-position-vertical:absolute;mso-position-vertical-relative:text" o:gfxdata="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">
+                <v:imagedata r:id="rId27" o:title=""/>
+              </v:shape>
+            </w:pict>
+          </mc:Fallback>
+        </mc:AlternateContent>
+      </w:r>
+      <w:r>
+        <w:rPr>
+          <w:noProof/>
+        </w:rPr>
+        <mc:AlternateContent>
+          <mc:Choice Requires="wpi">
+            <w:drawing>
+              <wp:anchor distT="0" distB="0" distL="114300" distR="114300" simplePos="0" relativeHeight="251681792" behindDoc="0" locked="0" layoutInCell="1" allowOverlap="1">
+                <wp:simplePos x="0" y="0"/>
+                <wp:positionH relativeFrom="column">
+                  <wp:posOffset>2971800</wp:posOffset>
+                </wp:positionH>
+                <wp:positionV relativeFrom="paragraph">
+                  <wp:posOffset>2574290</wp:posOffset>
+                </wp:positionV>
+                <wp:extent cx="1363980" cy="1857720"/>
+                <wp:effectExtent l="38100" t="38100" r="45720" b="34925"/>
+                <wp:wrapNone/>
+                <wp:docPr id="833056604" name="Ink 4"/>
+                <wp:cNvGraphicFramePr/>
+                <a:graphic xmlns:a="http://schemas.openxmlformats.org/drawingml/2006/main">
+                  <a:graphicData uri="http://schemas.microsoft.com/office/word/2010/wordprocessingInk">
+                    <w14:contentPart bwMode="auto" r:id="rId28">
+                      <w14:nvContentPartPr>
+                        <w14:cNvContentPartPr/>
+                      </w14:nvContentPartPr>
+                      <w14:xfrm>
+                        <a:off x="0" y="0"/>
+                        <a:ext cx="1363980" cy="1857720"/>
+                      </w14:xfrm>
+                    </w14:contentPart>
+                  </a:graphicData>
+                </a:graphic>
+              </wp:anchor>
+            </w:drawing>
+          </mc:Choice>
+          <mc:Fallback>
+            <w:pict>
+              <v:shape w14:anchorId="3D6BB03C" id="Ink 4" o:spid="_x0000_s1026" type="#_x0000_t75" style="position:absolute;margin-left:233.3pt;margin-top:202pt;width:108.8pt;height:147.7pt;z-index:251681792;visibility:visible;mso-wrap-style:square;mso-wrap-distance-left:9pt;mso-wrap-distance-top:0;mso-wrap-distance-right:9pt;mso-wrap-distance-bottom:0;mso-position-horizontal:absolute;mso-position-horizontal-relative:text;mso-position-vertical:absolute;mso-position-vertical-relative:text" o:gfxdata="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">
+                <v:imagedata r:id="rId29" o:title=""/>
+              </v:shape>
+            </w:pict>
+          </mc:Fallback>
+        </mc:AlternateContent>
+      </w:r>
+      <w:r>
+        <w:rPr>
+          <w:noProof/>
+        </w:rPr>
+        <mc:AlternateContent>
+          <mc:Choice Requires="wpi">
+            <w:drawing>
+              <wp:anchor distT="0" distB="0" distL="114300" distR="114300" simplePos="0" relativeHeight="251678720" behindDoc="0" locked="0" layoutInCell="1" allowOverlap="1">
+                <wp:simplePos x="0" y="0"/>
+                <wp:positionH relativeFrom="column">
+                  <wp:posOffset>5724468</wp:posOffset>
+                </wp:positionH>
+                <wp:positionV relativeFrom="paragraph">
+                  <wp:posOffset>2986912</wp:posOffset>
+                </wp:positionV>
+                <wp:extent cx="474120" cy="428760"/>
+                <wp:effectExtent l="38100" t="38100" r="46990" b="41275"/>
+                <wp:wrapNone/>
+                <wp:docPr id="796087424" name="Ink 1"/>
+                <wp:cNvGraphicFramePr/>
+                <a:graphic xmlns:a="http://schemas.openxmlformats.org/drawingml/2006/main">
+                  <a:graphicData uri="http://schemas.microsoft.com/office/word/2010/wordprocessingInk">
+                    <w14:contentPart bwMode="auto" r:id="rId30">
+                      <w14:nvContentPartPr>
+                        <w14:cNvContentPartPr/>
+                      </w14:nvContentPartPr>
+                      <w14:xfrm>
+                        <a:off x="0" y="0"/>
+                        <a:ext cx="474120" cy="428760"/>
+                      </w14:xfrm>
+                    </w14:contentPart>
+                  </a:graphicData>
+                </a:graphic>
+              </wp:anchor>
+            </w:drawing>
+          </mc:Choice>
+          <mc:Fallback>
+            <w:pict>
+              <v:shape w14:anchorId="74C2B340" id="Ink 1" o:spid="_x0000_s1026" type="#_x0000_t75" style="position:absolute;margin-left:450.05pt;margin-top:234.5pt;width:38.75pt;height:35.15pt;z-index:251678720;visibility:visible;mso-wrap-style:square;mso-wrap-distance-left:9pt;mso-wrap-distance-top:0;mso-wrap-distance-right:9pt;mso-wrap-distance-bottom:0;mso-position-horizontal:absolute;mso-position-horizontal-relative:text;mso-position-vertical:absolute;mso-position-vertical-relative:text" o:gfxdata="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">
+                <v:imagedata r:id="rId31" o:title=""/>
+              </v:shape>
+            </w:pict>
+          </mc:Fallback>
+        </mc:AlternateContent>
+      </w:r>
+      <w:r>
+        <w:drawing>
+          <wp:inline distT="0" distB="0" distL="0" distR="0" wp14:anchorId="2BF8CA0A" wp14:editId="40259C43">
+            <wp:extent cx="4785849" cy="3944375"/>
+            <wp:effectExtent l="0" t="0" r="2540" b="5715"/>
+            <wp:docPr id="635959352" name="Picture 1"/>
+            <wp:cNvGraphicFramePr>
+              <a:graphicFrameLocks xmlns:a="http://schemas.openxmlformats.org/drawingml/2006/main" noChangeAspect="1"/>
+            </wp:cNvGraphicFramePr>
+            <a:graphic xmlns:a="http://schemas.openxmlformats.org/drawingml/2006/main">
+              <a:graphicData uri="http://schemas.openxmlformats.org/drawingml/2006/picture">
+                <pic:pic xmlns:pic="http://schemas.openxmlformats.org/drawingml/2006/picture">
+                  <pic:nvPicPr>
+                    <pic:cNvPr id="635959352" name=""/>
+                    <pic:cNvPicPr/>
+                  </pic:nvPicPr>
+                  <pic:blipFill>
+                    <a:blip r:embed="rId32"/>
+                    <a:stretch>
+                      <a:fillRect/>
+                    </a:stretch>
+                  </pic:blipFill>
+                  <pic:spPr>
+                    <a:xfrm>
+                      <a:off x="0" y="0"/>
+                      <a:ext cx="4830901" cy="3981505"/>
+                    </a:xfrm>
+                    <a:prstGeom prst="rect">
+                      <a:avLst/>
+                    </a:prstGeom>
+                  </pic:spPr>
+                </pic:pic>
+              </a:graphicData>
+            </a:graphic>
+          </wp:inline>
+        </w:drawing>
+      </w:r>
+    </w:p>
+    <w:p>
+      <w:pPr>
+        <w:ind w:left="1440" w:firstLine="720"/>
+      </w:pPr>
+    </w:p>
+    <w:p>
+      <w:pPr>
+        <w:ind w:left="1440" w:firstLine="720"/>
+      </w:pPr>
+    </w:p>
+    <w:p>
+      <w:pPr>
+        <w:ind w:left="1440" w:firstLine="720"/>
+      </w:pPr>
+    </w:p>
+    <w:p>
+      <w:pPr>
+        <w:ind w:left="1440" w:firstLine="720"/>
+      </w:pPr>
+    </w:p>
+    <w:p>
+      <w:pPr>
+        <w:ind w:left="1440" w:firstLine="720"/>
+      </w:pPr>
+    </w:p>
+    <w:p>
+      <w:pPr>
+        <w:ind w:left="1440" w:firstLine="720"/>
+      </w:pPr>
+    </w:p>
+    <w:p>
+      <w:pPr>
+        <w:ind w:left="1440" w:firstLine="720"/>
+      </w:pPr>
+    </w:p>
+    <w:p>
+      <w:pPr>
+        <w:ind w:left="1440" w:firstLine="720"/>
+      </w:pPr>
+    </w:p>
+    <w:p>
+      <w:pPr>
+        <w:ind w:left="1440" w:firstLine="720"/>
+      </w:pPr>
+    </w:p>
+    <w:p>
+      <w:pPr>
+        <w:ind w:left="1440" w:firstLine="720"/>
+      </w:pPr>
+    </w:p>
+    <w:p>
+      <w:pPr>
+        <w:ind w:left="1440" w:firstLine="720"/>
+      </w:pPr>
+    </w:p>
+    <w:p>
+      <w:pPr>
+        <w:ind w:left="1440" w:firstLine="720"/>
+      </w:pPr>
+    </w:p>
+    <w:p>
+      <w:pPr>
+        <w:ind w:left="1440" w:firstLine="720"/>
+      </w:pPr>
+      <w:r>
+        <w:rPr>
+          <w:noProof/>
+        </w:rPr>
+        <w:lastRenderedPageBreak/>
+        <mc:AlternateContent>
+          <mc:Choice Requires="wpi">
+            <w:drawing>
+              <wp:anchor distT="0" distB="0" distL="114300" distR="114300" simplePos="0" relativeHeight="251696128" behindDoc="0" locked="0" layoutInCell="1" allowOverlap="1">
+                <wp:simplePos x="0" y="0"/>
+                <wp:positionH relativeFrom="column">
+                  <wp:posOffset>469265</wp:posOffset>
+                </wp:positionH>
+                <wp:positionV relativeFrom="paragraph">
+                  <wp:posOffset>2371725</wp:posOffset>
+                </wp:positionV>
+                <wp:extent cx="3541100" cy="985320"/>
+                <wp:effectExtent l="38100" t="38100" r="27940" b="43815"/>
+                <wp:wrapNone/>
+                <wp:docPr id="1410735856" name="Ink 19"/>
+                <wp:cNvGraphicFramePr/>
+                <a:graphic xmlns:a="http://schemas.openxmlformats.org/drawingml/2006/main">
+                  <a:graphicData uri="http://schemas.microsoft.com/office/word/2010/wordprocessingInk">
+                    <w14:contentPart bwMode="auto" r:id="rId33">
+                      <w14:nvContentPartPr>
+                        <w14:cNvContentPartPr/>
+                      </w14:nvContentPartPr>
+                      <w14:xfrm>
+                        <a:off x="0" y="0"/>
+                        <a:ext cx="3541100" cy="985320"/>
+                      </w14:xfrm>
+                    </w14:contentPart>
+                  </a:graphicData>
+                </a:graphic>
+              </wp:anchor>
+            </w:drawing>
+          </mc:Choice>
+          <mc:Fallback>
+            <w:pict>
+              <v:shape w14:anchorId="2C5923D0" id="Ink 19" o:spid="_x0000_s1026" type="#_x0000_t75" style="position:absolute;margin-left:36.25pt;margin-top:186.05pt;width:280.25pt;height:79pt;z-index:251696128;visibility:visible;mso-wrap-style:square;mso-wrap-distance-left:9pt;mso-wrap-distance-top:0;mso-wrap-distance-right:9pt;mso-wrap-distance-bottom:0;mso-position-horizontal:absolute;mso-position-horizontal-relative:text;mso-position-vertical:absolute;mso-position-vertical-relative:text" o:gfxdata="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">
+                <v:imagedata r:id="rId34" o:title=""/>
+              </v:shape>
+            </w:pict>
+          </mc:Fallback>
+        </mc:AlternateContent>
+      </w:r>
+      <w:r>
+        <w:rPr>
+          <w:noProof/>
+        </w:rPr>
+        <mc:AlternateContent>
+          <mc:Choice Requires="wps">
+            <w:drawing>
+              <wp:anchor distT="0" distB="0" distL="114300" distR="114300" simplePos="0" relativeHeight="251693056" behindDoc="0" locked="0" layoutInCell="1" allowOverlap="1">
+                <wp:simplePos x="0" y="0"/>
+                <wp:positionH relativeFrom="column">
+                  <wp:posOffset>-711200</wp:posOffset>
+                </wp:positionH>
+                <wp:positionV relativeFrom="paragraph">
+                  <wp:posOffset>1853418</wp:posOffset>
+                </wp:positionV>
+                <wp:extent cx="1875692" cy="1883508"/>
+                <wp:effectExtent l="0" t="0" r="17145" b="8890"/>
+                <wp:wrapNone/>
+                <wp:docPr id="215036759" name="Text Box 16"/>
+                <wp:cNvGraphicFramePr/>
+                <a:graphic xmlns:a="http://schemas.openxmlformats.org/drawingml/2006/main">
+                  <a:graphicData uri="http://schemas.microsoft.com/office/word/2010/wordprocessingShape">
+                    <wps:wsp>
+                      <wps:cNvSpPr txBox="1"/>
+                      <wps:spPr>
+                        <a:xfrm>
+                          <a:off x="0" y="0"/>
+                          <a:ext cx="1875692" cy="1883508"/>
+                        </a:xfrm>
+                        <a:prstGeom prst="rect">
+                          <a:avLst/>
+                        </a:prstGeom>
+                        <a:solidFill>
+                          <a:schemeClr val="lt1"/>
+                        </a:solidFill>
+                        <a:ln w="6350">
+                          <a:solidFill>
+                            <a:prstClr val="black"/>
+                          </a:solidFill>
+                        </a:ln>
+                      </wps:spPr>
+                      <wps:txbx>
+                        <w:txbxContent>
+                          <w:p>
+                            <w:pPr>
+                              <w:rPr>
+                                <w:lang w:val="en-US"/>
+                              </w:rPr>
+                            </w:pPr>
+                            <w:r>
+                              <w:rPr>
+                                <w:lang w:val="en-US"/>
+                              </w:rPr>
+                              <w:t>The rectangle is top of ellipse here so in visual also rectangle is on top of circle if u want to change u just click on rectangle hold it and drag to the bottom the ellipse goes up</w:t>
+                            </w:r>
+                          </w:p>
+                        </w:txbxContent>
+                      </wps:txbx>
+                      <wps:bodyPr rot="0" spcFirstLastPara="0" vertOverflow="overflow" horzOverflow="overflow" vert="horz" wrap="square" lIns="91440" tIns="45720" rIns="91440" bIns="45720" numCol="1" spcCol="0" rtlCol="0" fromWordArt="0" anchor="t" anchorCtr="0" forceAA="0" compatLnSpc="1">
+                        <a:prstTxWarp prst="textNoShape">
+                          <a:avLst/>
+                        </a:prstTxWarp>
+                        <a:noAutofit/>
+                      </wps:bodyPr>
+                    </wps:wsp>
+                  </a:graphicData>
+                </a:graphic>
+                <wp14:sizeRelV relativeFrom="margin">
+                  <wp14:pctHeight>0</wp14:pctHeight>
+                </wp14:sizeRelV>
+              </wp:anchor>
+            </w:drawing>
+          </mc:Choice>
+          <mc:Fallback>
+            <w:pict>
+              <v:shape id="Text Box 16" o:spid="_x0000_s1030" type="#_x0000_t202" style="position:absolute;left:0;text-align:left;margin-left:-56pt;margin-top:145.95pt;width:147.7pt;height:148.3pt;z-index:251693056;visibility:visible;mso-wrap-style:square;mso-height-percent:0;mso-wrap-distance-left:9pt;mso-wrap-distance-top:0;mso-wrap-distance-right:9pt;mso-wrap-distance-bottom:0;mso-position-horizontal:absolute;mso-position-horizontal-relative:text;mso-position-vertical:absolute;mso-position-vertical-relative:text;mso-height-percent:0;mso-height-relative:margin;v-text-anchor:top" o:gfxdata="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" fillcolor="white [3201]" strokeweight=".5pt">
+                <v:textbox>
+                  <w:txbxContent>
+                    <w:p>
+                      <w:pPr>
+                        <w:rPr>
+                          <w:lang w:val="en-US"/>
+                        </w:rPr>
+                      </w:pPr>
+                      <w:r>
+                        <w:rPr>
+                          <w:lang w:val="en-US"/>
+                        </w:rPr>
+                        <w:t>The rectangle is top of ellipse here so in visual also rectangle is on top of circle if u want to change u just click on rectangle hold it and drag to the bottom the ellipse goes up</w:t>
+                      </w:r>
+                    </w:p>
+                  </w:txbxContent>
+                </v:textbox>
+              </v:shape>
+            </w:pict>
+          </mc:Fallback>
+        </mc:AlternateContent>
+      </w:r>
+      <w:r>
+        <w:rPr>
+          <w:noProof/>
+        </w:rPr>
+        <mc:AlternateContent>
+          <mc:Choice Requires="wpi">
+            <w:drawing>
+              <wp:anchor distT="0" distB="0" distL="114300" distR="114300" simplePos="0" relativeHeight="251692032" behindDoc="0" locked="0" layoutInCell="1" allowOverlap="1">
+                <wp:simplePos x="0" y="0"/>
+                <wp:positionH relativeFrom="column">
+                  <wp:posOffset>860425</wp:posOffset>
+                </wp:positionH>
+                <wp:positionV relativeFrom="paragraph">
+                  <wp:posOffset>990600</wp:posOffset>
+                </wp:positionV>
+                <wp:extent cx="2317750" cy="1236030"/>
+                <wp:effectExtent l="38100" t="38100" r="31750" b="46990"/>
+                <wp:wrapNone/>
+                <wp:docPr id="1730466653" name="Ink 15"/>
+                <wp:cNvGraphicFramePr/>
+                <a:graphic xmlns:a="http://schemas.openxmlformats.org/drawingml/2006/main">
+                  <a:graphicData uri="http://schemas.microsoft.com/office/word/2010/wordprocessingInk">
+                    <w14:contentPart bwMode="auto" r:id="rId35">
+                      <w14:nvContentPartPr>
+                        <w14:cNvContentPartPr/>
+                      </w14:nvContentPartPr>
+                      <w14:xfrm>
+                        <a:off x="0" y="0"/>
+                        <a:ext cx="2317750" cy="1236030"/>
+                      </w14:xfrm>
+                    </w14:contentPart>
+                  </a:graphicData>
+                </a:graphic>
+              </wp:anchor>
+            </w:drawing>
+          </mc:Choice>
+          <mc:Fallback>
+            <w:pict>
+              <v:shape w14:anchorId="74F33741" id="Ink 15" o:spid="_x0000_s1026" type="#_x0000_t75" style="position:absolute;margin-left:67.05pt;margin-top:77.3pt;width:183.9pt;height:98.75pt;z-index:251692032;visibility:visible;mso-wrap-style:square;mso-wrap-distance-left:9pt;mso-wrap-distance-top:0;mso-wrap-distance-right:9pt;mso-wrap-distance-bottom:0;mso-position-horizontal:absolute;mso-position-horizontal-relative:text;mso-position-vertical:absolute;mso-position-vertical-relative:text" o:gfxdata="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">
+                <v:imagedata r:id="rId36" o:title=""/>
+              </v:shape>
+            </w:pict>
+          </mc:Fallback>
+        </mc:AlternateContent>
+      </w:r>
+      <w:r>
+        <w:drawing>
+          <wp:inline distT="0" distB="0" distL="0" distR="0" wp14:anchorId="68FD3FC2" wp14:editId="17E53E66">
+            <wp:extent cx="4918710" cy="4053876"/>
+            <wp:effectExtent l="0" t="0" r="0" b="0"/>
+            <wp:docPr id="2089392046" name="Picture 1"/>
+            <wp:cNvGraphicFramePr>
+              <a:graphicFrameLocks xmlns:a="http://schemas.openxmlformats.org/drawingml/2006/main" noChangeAspect="1"/>
+            </wp:cNvGraphicFramePr>
+            <a:graphic xmlns:a="http://schemas.openxmlformats.org/drawingml/2006/main">
+              <a:graphicData uri="http://schemas.openxmlformats.org/drawingml/2006/picture">
+                <pic:pic xmlns:pic="http://schemas.openxmlformats.org/drawingml/2006/picture">
+                  <pic:nvPicPr>
+                    <pic:cNvPr id="2089392046" name=""/>
+                    <pic:cNvPicPr/>
+                  </pic:nvPicPr>
+                  <pic:blipFill>
+                    <a:blip r:embed="rId37"/>
+                    <a:stretch>
+                      <a:fillRect/>
+                    </a:stretch>
+                  </pic:blipFill>
+                  <pic:spPr>
+                    <a:xfrm>
+                      <a:off x="0" y="0"/>
+                      <a:ext cx="4933742" cy="4066265"/>
+                    </a:xfrm>
+                    <a:prstGeom prst="rect">
+                      <a:avLst/>
+                    </a:prstGeom>
+                  </pic:spPr>
+                </pic:pic>
+              </a:graphicData>
+            </a:graphic>
+          </wp:inline>
+        </w:drawing>
+      </w:r>
+    </w:p>
+    <w:p>
+      <w:pPr>
+        <w:ind w:left="1440" w:firstLine="720"/>
+      </w:pPr>
+    </w:p>
+    <w:p>
+      <w:pPr>
+        <w:ind w:left="1440" w:firstLine="720"/>
+      </w:pPr>
+      <w:r>
+        <w:rPr>
+          <w:noProof/>
+        </w:rPr>
+        <mc:AlternateContent>
+          <mc:Choice Requires="wps">
+            <w:drawing>
+              <wp:anchor distT="0" distB="0" distL="114300" distR="114300" simplePos="0" relativeHeight="251701248" behindDoc="0" locked="0" layoutInCell="1" allowOverlap="1">
+                <wp:simplePos x="0" y="0"/>
+                <wp:positionH relativeFrom="column">
+                  <wp:posOffset>-844063</wp:posOffset>
+                </wp:positionH>
+                <wp:positionV relativeFrom="paragraph">
+                  <wp:posOffset>1216415</wp:posOffset>
+                </wp:positionV>
+                <wp:extent cx="2008017" cy="2547815"/>
+                <wp:effectExtent l="0" t="0" r="11430" b="17780"/>
+                <wp:wrapNone/>
+                <wp:docPr id="1039574416" name="Text Box 24"/>
+                <wp:cNvGraphicFramePr/>
+                <a:graphic xmlns:a="http://schemas.openxmlformats.org/drawingml/2006/main">
+                  <a:graphicData uri="http://schemas.microsoft.com/office/word/2010/wordprocessingShape">
+                    <wps:wsp>
+                      <wps:cNvSpPr txBox="1"/>
+                      <wps:spPr>
+                        <a:xfrm>
+                          <a:off x="0" y="0"/>
+                          <a:ext cx="2008017" cy="2547815"/>
+                        </a:xfrm>
+                        <a:prstGeom prst="rect">
+                          <a:avLst/>
+                        </a:prstGeom>
+                        <a:solidFill>
+                          <a:schemeClr val="lt1"/>
+                        </a:solidFill>
+                        <a:ln w="6350">
+                          <a:solidFill>
+                            <a:prstClr val="black"/>
+                          </a:solidFill>
+                        </a:ln>
+                      </wps:spPr>
+                      <wps:txbx>
+                        <w:txbxContent>
+                          <w:p>
+                            <w:pPr>
+                              <w:rPr>
+                                <w:lang w:val="en-US"/>
+                              </w:rPr>
+                            </w:pPr>
+                            <w:r>
+                              <w:rPr>
+                                <w:lang w:val="en-US"/>
+                              </w:rPr>
+                              <w:t xml:space="preserve">If u see now ellipse is on top and as rectangle is small u </w:t>
+                            </w:r>
+                            <w:proofErr w:type="spellStart"/>
+                            <w:proofErr w:type="gramStart"/>
+                            <w:r>
+                              <w:rPr>
+                                <w:lang w:val="en-US"/>
+                              </w:rPr>
+                              <w:t>cant</w:t>
+                            </w:r>
+                            <w:proofErr w:type="spellEnd"/>
+                            <w:proofErr w:type="gramEnd"/>
+                            <w:r>
+                              <w:rPr>
+                                <w:lang w:val="en-US"/>
+                              </w:rPr>
+                              <w:t xml:space="preserve"> see it so if u want to see it then comes the roles of opacity if u decrease opacity of ellipse u can see rectangle the opacity of ellipse right now is </w:t>
+                            </w:r>
+                            <w:r>
+                              <w:rPr>
+                                <w:lang w:val="en-US"/>
+                              </w:rPr>
+                              <w:drawing>
+                                <wp:inline distT="0" distB="0" distL="0" distR="0" wp14:anchorId="226BC627" wp14:editId="1720FEF6">
+                                  <wp:extent cx="1818640" cy="823595"/>
+                                  <wp:effectExtent l="0" t="0" r="0" b="1905"/>
+                                  <wp:docPr id="1067521210" name="Picture 1"/>
+                                  <wp:cNvGraphicFramePr>
+                                    <a:graphicFrameLocks xmlns:a="http://schemas.openxmlformats.org/drawingml/2006/main" noChangeAspect="1"/>
+                                  </wp:cNvGraphicFramePr>
+                                  <a:graphic xmlns:a="http://schemas.openxmlformats.org/drawingml/2006/main">
+                                    <a:graphicData uri="http://schemas.openxmlformats.org/drawingml/2006/picture">
+                                      <pic:pic xmlns:pic="http://schemas.openxmlformats.org/drawingml/2006/picture">
+                                        <pic:nvPicPr>
+                                          <pic:cNvPr id="1067521210" name=""/>
+                                          <pic:cNvPicPr/>
+                                        </pic:nvPicPr>
+                                        <pic:blipFill>
+                                          <a:blip r:embed="rId38"/>
+                                          <a:stretch>
+                                            <a:fillRect/>
+                                          </a:stretch>
+                                        </pic:blipFill>
+                                        <pic:spPr>
+                                          <a:xfrm>
+                                            <a:off x="0" y="0"/>
+                                            <a:ext cx="1818640" cy="823595"/>
+                                          </a:xfrm>
+                                          <a:prstGeom prst="rect">
+                                            <a:avLst/>
+                                          </a:prstGeom>
+                                        </pic:spPr>
+                                      </pic:pic>
+                                    </a:graphicData>
+                                  </a:graphic>
+                                </wp:inline>
+                              </w:drawing>
+                            </w:r>
+                          </w:p>
+                        </w:txbxContent>
+                      </wps:txbx>
+                      <wps:bodyPr rot="0" spcFirstLastPara="0" vertOverflow="overflow" horzOverflow="overflow" vert="horz" wrap="square" lIns="91440" tIns="45720" rIns="91440" bIns="45720" numCol="1" spcCol="0" rtlCol="0" fromWordArt="0" anchor="t" anchorCtr="0" forceAA="0" compatLnSpc="1">
+                        <a:prstTxWarp prst="textNoShape">
+                          <a:avLst/>
+                        </a:prstTxWarp>
+                        <a:noAutofit/>
+                      </wps:bodyPr>
+                    </wps:wsp>
+                  </a:graphicData>
+                </a:graphic>
+                <wp14:sizeRelH relativeFrom="margin">
+                  <wp14:pctWidth>0</wp14:pctWidth>
+                </wp14:sizeRelH>
+                <wp14:sizeRelV relativeFrom="margin">
+                  <wp14:pctHeight>0</wp14:pctHeight>
+                </wp14:sizeRelV>
+              </wp:anchor>
+            </w:drawing>
+          </mc:Choice>
+          <mc:Fallback>
+            <w:pict>
+              <v:shape id="Text Box 24" o:spid="_x0000_s1031" type="#_x0000_t202" style="position:absolute;left:0;text-align:left;margin-left:-66.45pt;margin-top:95.8pt;width:158.1pt;height:200.6pt;z-index:251701248;visibility:visible;mso-wrap-style:square;mso-width-percent:0;mso-height-percent:0;mso-wrap-distance-left:9pt;mso-wrap-distance-top:0;mso-wrap-distance-right:9pt;mso-wrap-distance-bottom:0;mso-position-horizontal:absolute;mso-position-horizontal-relative:text;mso-position-vertical:absolute;mso-position-vertical-relative:text;mso-width-percent:0;mso-height-percent:0;mso-width-relative:margin;mso-height-relative:margin;v-text-anchor:top" o:gfxdata="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" fillcolor="white [3201]" strokeweight=".5pt">
+                <v:textbox>
+                  <w:txbxContent>
+                    <w:p>
+                      <w:pPr>
+                        <w:rPr>
+                          <w:lang w:val="en-US"/>
+                        </w:rPr>
+                      </w:pPr>
+                      <w:r>
+                        <w:rPr>
+                          <w:lang w:val="en-US"/>
+                        </w:rPr>
+                        <w:t xml:space="preserve">If u see now ellipse is on top and as rectangle is small u </w:t>
+                      </w:r>
+                      <w:proofErr w:type="spellStart"/>
+                      <w:proofErr w:type="gramStart"/>
+                      <w:r>
+                        <w:rPr>
+                          <w:lang w:val="en-US"/>
+                        </w:rPr>
+                        <w:t>cant</w:t>
+                      </w:r>
+                      <w:proofErr w:type="spellEnd"/>
+                      <w:proofErr w:type="gramEnd"/>
+                      <w:r>
+                        <w:rPr>
+                          <w:lang w:val="en-US"/>
+                        </w:rPr>
+                        <w:t xml:space="preserve"> see it so if u want to see it then comes the roles of opacity if u decrease opacity of ellipse u can see rectangle the opacity of ellipse right now is </w:t>
+                      </w:r>
+                      <w:r>
+                        <w:rPr>
+                          <w:lang w:val="en-US"/>
+                        </w:rPr>
+                        <w:drawing>
+                          <wp:inline distT="0" distB="0" distL="0" distR="0" wp14:anchorId="226BC627" wp14:editId="1720FEF6">
+                            <wp:extent cx="1818640" cy="823595"/>
+                            <wp:effectExtent l="0" t="0" r="0" b="1905"/>
+                            <wp:docPr id="1067521210" name="Picture 1"/>
+                            <wp:cNvGraphicFramePr>
+                              <a:graphicFrameLocks xmlns:a="http://schemas.openxmlformats.org/drawingml/2006/main" noChangeAspect="1"/>
+                            </wp:cNvGraphicFramePr>
+                            <a:graphic xmlns:a="http://schemas.openxmlformats.org/drawingml/2006/main">
+                              <a:graphicData uri="http://schemas.openxmlformats.org/drawingml/2006/picture">
+                                <pic:pic xmlns:pic="http://schemas.openxmlformats.org/drawingml/2006/picture">
+                                  <pic:nvPicPr>
+                                    <pic:cNvPr id="1067521210" name=""/>
+                                    <pic:cNvPicPr/>
+                                  </pic:nvPicPr>
+                                  <pic:blipFill>
+                                    <a:blip r:embed="rId38"/>
+                                    <a:stretch>
+                                      <a:fillRect/>
+                                    </a:stretch>
+                                  </pic:blipFill>
+                                  <pic:spPr>
+                                    <a:xfrm>
+                                      <a:off x="0" y="0"/>
+                                      <a:ext cx="1818640" cy="823595"/>
+                                    </a:xfrm>
+                                    <a:prstGeom prst="rect">
+                                      <a:avLst/>
+                                    </a:prstGeom>
+                                  </pic:spPr>
+                                </pic:pic>
+                              </a:graphicData>
+                            </a:graphic>
+                          </wp:inline>
+                        </w:drawing>
+                      </w:r>
+                    </w:p>
+                  </w:txbxContent>
+                </v:textbox>
+              </v:shape>
+            </w:pict>
+          </mc:Fallback>
+        </mc:AlternateContent>
+      </w:r>
+      <w:r>
+        <w:rPr>
+          <w:noProof/>
+        </w:rPr>
+        <mc:AlternateContent>
+          <mc:Choice Requires="wpi">
+            <w:drawing>
+              <wp:anchor distT="0" distB="0" distL="114300" distR="114300" simplePos="0" relativeHeight="251700224" behindDoc="0" locked="0" layoutInCell="1" allowOverlap="1">
+                <wp:simplePos x="0" y="0"/>
+                <wp:positionH relativeFrom="column">
+                  <wp:posOffset>344268</wp:posOffset>
+                </wp:positionH>
+                <wp:positionV relativeFrom="paragraph">
+                  <wp:posOffset>1838828</wp:posOffset>
+                </wp:positionV>
+                <wp:extent cx="949320" cy="918360"/>
+                <wp:effectExtent l="38100" t="38100" r="3810" b="46990"/>
+                <wp:wrapNone/>
+                <wp:docPr id="524313107" name="Ink 23"/>
+                <wp:cNvGraphicFramePr/>
+                <a:graphic xmlns:a="http://schemas.openxmlformats.org/drawingml/2006/main">
+                  <a:graphicData uri="http://schemas.microsoft.com/office/word/2010/wordprocessingInk">
+                    <w14:contentPart bwMode="auto" r:id="rId39">
+                      <w14:nvContentPartPr>
+                        <w14:cNvContentPartPr/>
+                      </w14:nvContentPartPr>
+                      <w14:xfrm>
+                        <a:off x="0" y="0"/>
+                        <a:ext cx="949320" cy="918360"/>
+                      </w14:xfrm>
+                    </w14:contentPart>
+                  </a:graphicData>
+                </a:graphic>
+              </wp:anchor>
+            </w:drawing>
+          </mc:Choice>
+          <mc:Fallback>
+            <w:pict>
+              <v:shape w14:anchorId="4B463C90" id="Ink 23" o:spid="_x0000_s1026" type="#_x0000_t75" style="position:absolute;margin-left:26.4pt;margin-top:144.1pt;width:76.2pt;height:73.7pt;z-index:251700224;visibility:visible;mso-wrap-style:square;mso-wrap-distance-left:9pt;mso-wrap-distance-top:0;mso-wrap-distance-right:9pt;mso-wrap-distance-bottom:0;mso-position-horizontal:absolute;mso-position-horizontal-relative:text;mso-position-vertical:absolute;mso-position-vertical-relative:text" o:gfxdata="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">
+                <v:imagedata r:id="rId40" o:title=""/>
+              </v:shape>
+            </w:pict>
+          </mc:Fallback>
+        </mc:AlternateContent>
+      </w:r>
+      <w:r>
+        <w:rPr>
+          <w:noProof/>
+        </w:rPr>
+        <mc:AlternateContent>
+          <mc:Choice Requires="wpi">
+            <w:drawing>
+              <wp:anchor distT="0" distB="0" distL="114300" distR="114300" simplePos="0" relativeHeight="251699200" behindDoc="0" locked="0" layoutInCell="1" allowOverlap="1">
+                <wp:simplePos x="0" y="0"/>
+                <wp:positionH relativeFrom="column">
+                  <wp:posOffset>1055370</wp:posOffset>
+                </wp:positionH>
+                <wp:positionV relativeFrom="paragraph">
+                  <wp:posOffset>1068070</wp:posOffset>
+                </wp:positionV>
+                <wp:extent cx="3334680" cy="2089705"/>
+                <wp:effectExtent l="38100" t="38100" r="43815" b="44450"/>
+                <wp:wrapNone/>
+                <wp:docPr id="1908937325" name="Ink 22"/>
+                <wp:cNvGraphicFramePr/>
+                <a:graphic xmlns:a="http://schemas.openxmlformats.org/drawingml/2006/main">
+                  <a:graphicData uri="http://schemas.microsoft.com/office/word/2010/wordprocessingInk">
+                    <w14:contentPart bwMode="auto" r:id="rId41">
+                      <w14:nvContentPartPr>
+                        <w14:cNvContentPartPr/>
+                      </w14:nvContentPartPr>
+                      <w14:xfrm>
+                        <a:off x="0" y="0"/>
+                        <a:ext cx="3334680" cy="2089705"/>
+                      </w14:xfrm>
+                    </w14:contentPart>
+                  </a:graphicData>
+                </a:graphic>
+              </wp:anchor>
+            </w:drawing>
+          </mc:Choice>
+          <mc:Fallback>
+            <w:pict>
+              <v:shape w14:anchorId="0D34ECE7" id="Ink 22" o:spid="_x0000_s1026" type="#_x0000_t75" style="position:absolute;margin-left:82.4pt;margin-top:83.4pt;width:263.95pt;height:166pt;z-index:251699200;visibility:visible;mso-wrap-style:square;mso-wrap-distance-left:9pt;mso-wrap-distance-top:0;mso-wrap-distance-right:9pt;mso-wrap-distance-bottom:0;mso-position-horizontal:absolute;mso-position-horizontal-relative:text;mso-position-vertical:absolute;mso-position-vertical-relative:text" o:gfxdata="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">
+                <v:imagedata r:id="rId42" o:title=""/>
+              </v:shape>
+            </w:pict>
+          </mc:Fallback>
+        </mc:AlternateContent>
+      </w:r>
+      <w:r>
+        <w:drawing>
+          <wp:inline distT="0" distB="0" distL="0" distR="0" wp14:anchorId="0CF554F2" wp14:editId="6973CB0A">
+            <wp:extent cx="4934083" cy="3923323"/>
+            <wp:effectExtent l="0" t="0" r="0" b="1270"/>
+            <wp:docPr id="421678880" name="Picture 1"/>
+            <wp:cNvGraphicFramePr>
+              <a:graphicFrameLocks xmlns:a="http://schemas.openxmlformats.org/drawingml/2006/main" noChangeAspect="1"/>
+            </wp:cNvGraphicFramePr>
+            <a:graphic xmlns:a="http://schemas.openxmlformats.org/drawingml/2006/main">
+              <a:graphicData uri="http://schemas.openxmlformats.org/drawingml/2006/picture">
+                <pic:pic xmlns:pic="http://schemas.openxmlformats.org/drawingml/2006/picture">
+                  <pic:nvPicPr>
+                    <pic:cNvPr id="421678880" name=""/>
+                    <pic:cNvPicPr/>
+                  </pic:nvPicPr>
+                  <pic:blipFill>
+                    <a:blip r:embed="rId43"/>
+                    <a:stretch>
+                      <a:fillRect/>
+                    </a:stretch>
+                  </pic:blipFill>
+                  <pic:spPr>
+                    <a:xfrm>
+                      <a:off x="0" y="0"/>
+                      <a:ext cx="4950471" cy="3936354"/>
+                    </a:xfrm>
+                    <a:prstGeom prst="rect">
+                      <a:avLst/>
+                    </a:prstGeom>
+                  </pic:spPr>
+                </pic:pic>
+              </a:graphicData>
+            </a:graphic>
+          </wp:inline>
+        </w:drawing>
+      </w:r>
+    </w:p>
+    <w:p>
+      <w:pPr>
+        <w:ind w:left="1440" w:firstLine="720"/>
+      </w:pPr>
+    </w:p>
+    <w:p>
+      <w:pPr>
+        <w:ind w:left="1440" w:firstLine="720"/>
+      </w:pPr>
+    </w:p>
+    <w:p/>
+    <w:p>
+      <w:r>
+        <w:lastRenderedPageBreak/>
+        <w:t>When we decrease the opacity this is how we can see it:</w:t>
+      </w:r>
+    </w:p>
+    <w:p>
+      <w:r>
+        <w:drawing>
+          <wp:inline distT="0" distB="0" distL="0" distR="0" wp14:anchorId="3B521DA5" wp14:editId="4EB1C848">
+            <wp:extent cx="5731510" cy="3540760"/>
+            <wp:effectExtent l="0" t="0" r="0" b="2540"/>
+            <wp:docPr id="694366331" name="Picture 1"/>
+            <wp:cNvGraphicFramePr>
+              <a:graphicFrameLocks xmlns:a="http://schemas.openxmlformats.org/drawingml/2006/main" noChangeAspect="1"/>
+            </wp:cNvGraphicFramePr>
+            <a:graphic xmlns:a="http://schemas.openxmlformats.org/drawingml/2006/main">
+              <a:graphicData uri="http://schemas.openxmlformats.org/drawingml/2006/picture">
+                <pic:pic xmlns:pic="http://schemas.openxmlformats.org/drawingml/2006/picture">
+                  <pic:nvPicPr>
+                    <pic:cNvPr id="694366331" name=""/>
+                    <pic:cNvPicPr/>
+                  </pic:nvPicPr>
+                  <pic:blipFill>
+                    <a:blip r:embed="rId44"/>
+                    <a:stretch>
+                      <a:fillRect/>
+                    </a:stretch>
+                  </pic:blipFill>
+                  <pic:spPr>
+                    <a:xfrm>
+                      <a:off x="0" y="0"/>
+                      <a:ext cx="5731510" cy="3540760"/>
+                    </a:xfrm>
+                    <a:prstGeom prst="rect">
+                      <a:avLst/>
+                    </a:prstGeom>
+                  </pic:spPr>
+                </pic:pic>
+              </a:graphicData>
+            </a:graphic>
+          </wp:inline>
+        </w:drawing>
+      </w:r>
+    </w:p>
+    <w:p/>
+    <w:p/>
+    <w:p/>
+    <w:p>
+      <w:r>
+        <w:rPr>
+          <w:rStyle w:val="Heading1Char"/>
+        </w:rPr>
+        <w:t>Eye drop tool</w:t>
+      </w:r>
+      <w:r>
+        <w:t xml:space="preserve">:(is used to select </w:t>
+      </w:r>
+      <w:proofErr w:type="spellStart"/>
+      <w:r>
+        <w:t>color</w:t>
+      </w:r>
+      <w:proofErr w:type="spellEnd"/>
+      <w:r>
+        <w:t xml:space="preserve"> of other items on the </w:t>
+      </w:r>
+      <w:proofErr w:type="spellStart"/>
+      <w:r>
+        <w:t>figma</w:t>
+      </w:r>
+      <w:proofErr w:type="spellEnd"/>
+      <w:r>
+        <w:t xml:space="preserve"> </w:t>
+      </w:r>
+      <w:r>
+        <w:t>canvas)</w:t>
+      </w:r>
+    </w:p>
+    <w:p>
+      <w:r>
+        <w:rPr>
+          <w:noProof/>
+        </w:rPr>
+        <mc:AlternateContent>
+          <mc:Choice Requires="wpi">
+            <w:drawing>
+              <wp:anchor distT="0" distB="0" distL="114300" distR="114300" simplePos="0" relativeHeight="251705344" behindDoc="0" locked="0" layoutInCell="1" allowOverlap="1">
+                <wp:simplePos x="0" y="0"/>
+                <wp:positionH relativeFrom="column">
+                  <wp:posOffset>540385</wp:posOffset>
+                </wp:positionH>
+                <wp:positionV relativeFrom="paragraph">
+                  <wp:posOffset>24130</wp:posOffset>
+                </wp:positionV>
+                <wp:extent cx="393700" cy="1141730"/>
+                <wp:effectExtent l="38100" t="38100" r="38100" b="39370"/>
+                <wp:wrapNone/>
+                <wp:docPr id="2061233959" name="Ink 29"/>
+                <wp:cNvGraphicFramePr/>
+                <a:graphic xmlns:a="http://schemas.openxmlformats.org/drawingml/2006/main">
+                  <a:graphicData uri="http://schemas.microsoft.com/office/word/2010/wordprocessingInk">
+                    <w14:contentPart bwMode="auto" r:id="rId45">
+                      <w14:nvContentPartPr>
+                        <w14:cNvContentPartPr/>
+                      </w14:nvContentPartPr>
+                      <w14:xfrm>
+                        <a:off x="0" y="0"/>
+                        <a:ext cx="393700" cy="1141730"/>
+                      </w14:xfrm>
+                    </w14:contentPart>
+                  </a:graphicData>
+                </a:graphic>
+              </wp:anchor>
+            </w:drawing>
+          </mc:Choice>
+          <mc:Fallback>
+            <w:pict>
+              <v:shape w14:anchorId="10728664" id="Ink 29" o:spid="_x0000_s1026" type="#_x0000_t75" style="position:absolute;margin-left:41.85pt;margin-top:1.2pt;width:32.4pt;height:91.3pt;z-index:251705344;visibility:visible;mso-wrap-style:square;mso-wrap-distance-left:9pt;mso-wrap-distance-top:0;mso-wrap-distance-right:9pt;mso-wrap-distance-bottom:0;mso-position-horizontal:absolute;mso-position-horizontal-relative:text;mso-position-vertical:absolute;mso-position-vertical-relative:text" o:gfxdata="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">
+                <v:imagedata r:id="rId46" o:title=""/>
+              </v:shape>
+            </w:pict>
+          </mc:Fallback>
+        </mc:AlternateContent>
+      </w:r>
+      <w:r>
+        <w:drawing>
+          <wp:inline distT="0" distB="0" distL="0" distR="0" wp14:anchorId="645CC90A" wp14:editId="574B1CCA">
+            <wp:extent cx="3810000" cy="1308100"/>
+            <wp:effectExtent l="0" t="0" r="0" b="0"/>
+            <wp:docPr id="1376541065" name="Picture 1"/>
+            <wp:cNvGraphicFramePr>
+              <a:graphicFrameLocks xmlns:a="http://schemas.openxmlformats.org/drawingml/2006/main" noChangeAspect="1"/>
+            </wp:cNvGraphicFramePr>
+            <a:graphic xmlns:a="http://schemas.openxmlformats.org/drawingml/2006/main">
+              <a:graphicData uri="http://schemas.openxmlformats.org/drawingml/2006/picture">
+                <pic:pic xmlns:pic="http://schemas.openxmlformats.org/drawingml/2006/picture">
+                  <pic:nvPicPr>
+                    <pic:cNvPr id="1376541065" name=""/>
+                    <pic:cNvPicPr/>
+                  </pic:nvPicPr>
+                  <pic:blipFill>
+                    <a:blip r:embed="rId47"/>
+                    <a:stretch>
+                      <a:fillRect/>
+                    </a:stretch>
+                  </pic:blipFill>
+                  <pic:spPr>
+                    <a:xfrm>
+                      <a:off x="0" y="0"/>
+                      <a:ext cx="3810000" cy="1308100"/>
+                    </a:xfrm>
+                    <a:prstGeom prst="rect">
+                      <a:avLst/>
+                    </a:prstGeom>
+                  </pic:spPr>
+                </pic:pic>
+              </a:graphicData>
+            </a:graphic>
+          </wp:inline>
+        </w:drawing>
+      </w:r>
+    </w:p>
+    <w:p/>
+    <w:p/>
+    <w:p/>
+    <w:p>
+      <w:r>
+        <w:lastRenderedPageBreak/>
+        <w:drawing>
+          <wp:inline distT="0" distB="0" distL="0" distR="0" wp14:anchorId="553185CB" wp14:editId="18421B18">
+            <wp:extent cx="3111500" cy="6032500"/>
+            <wp:effectExtent l="0" t="0" r="0" b="0"/>
+            <wp:docPr id="421448167" name="Picture 1"/>
+            <wp:cNvGraphicFramePr>
+              <a:graphicFrameLocks xmlns:a="http://schemas.openxmlformats.org/drawingml/2006/main" noChangeAspect="1"/>
+            </wp:cNvGraphicFramePr>
+            <a:graphic xmlns:a="http://schemas.openxmlformats.org/drawingml/2006/main">
+              <a:graphicData uri="http://schemas.openxmlformats.org/drawingml/2006/picture">
+                <pic:pic xmlns:pic="http://schemas.openxmlformats.org/drawingml/2006/picture">
+                  <pic:nvPicPr>
+                    <pic:cNvPr id="421448167" name=""/>
+                    <pic:cNvPicPr/>
+                  </pic:nvPicPr>
+                  <pic:blipFill>
+                    <a:blip r:embed="rId48"/>
+                    <a:stretch>
+                      <a:fillRect/>
+                    </a:stretch>
+                  </pic:blipFill>
+                  <pic:spPr>
+                    <a:xfrm>
+                      <a:off x="0" y="0"/>
+                      <a:ext cx="3111500" cy="6032500"/>
+                    </a:xfrm>
+                    <a:prstGeom prst="rect">
+                      <a:avLst/>
+                    </a:prstGeom>
+                  </pic:spPr>
+                </pic:pic>
+              </a:graphicData>
+            </a:graphic>
+          </wp:inline>
+        </w:drawing>
+      </w:r>
+    </w:p>
+    <w:p>
+      <w:r>
+        <w:t>After clicked on linear</w:t>
+      </w:r>
+    </w:p>
+    <w:p>
+      <w:r>
+        <w:lastRenderedPageBreak/>
+        <w:drawing>
+          <wp:inline distT="0" distB="0" distL="0" distR="0" wp14:anchorId="45C6A7D1" wp14:editId="139CB1B9">
+            <wp:extent cx="2397373" cy="3429977"/>
+            <wp:effectExtent l="0" t="0" r="3175" b="0"/>
+            <wp:docPr id="957683068" name="Picture 1"/>
+            <wp:cNvGraphicFramePr>
+              <a:graphicFrameLocks xmlns:a="http://schemas.openxmlformats.org/drawingml/2006/main" noChangeAspect="1"/>
+            </wp:cNvGraphicFramePr>
+            <a:graphic xmlns:a="http://schemas.openxmlformats.org/drawingml/2006/main">
+              <a:graphicData uri="http://schemas.openxmlformats.org/drawingml/2006/picture">
+                <pic:pic xmlns:pic="http://schemas.openxmlformats.org/drawingml/2006/picture">
+                  <pic:nvPicPr>
+                    <pic:cNvPr id="957683068" name=""/>
+                    <pic:cNvPicPr/>
+                  </pic:nvPicPr>
+                  <pic:blipFill>
+                    <a:blip r:embed="rId49"/>
+                    <a:stretch>
+                      <a:fillRect/>
+                    </a:stretch>
+                  </pic:blipFill>
+                  <pic:spPr>
+                    <a:xfrm>
+                      <a:off x="0" y="0"/>
+                      <a:ext cx="2448682" cy="3503386"/>
+                    </a:xfrm>
+                    <a:prstGeom prst="rect">
+                      <a:avLst/>
+                    </a:prstGeom>
+                  </pic:spPr>
+                </pic:pic>
+              </a:graphicData>
+            </a:graphic>
+          </wp:inline>
+        </w:drawing>
+      </w:r>
+    </w:p>
+    <w:p/>
+    <w:p/>
+    <w:p/>
+    <w:p/>
+    <w:p/>
+    <w:p/>
+    <w:p/>
+    <w:p/>
+    <w:p/>
+    <w:p/>
+    <w:p/>
+    <w:p/>
+    <w:p/>
+    <w:p/>
+    <w:p/>
+    <w:p/>
+    <w:p/>
+    <w:p/>
+    <w:p/>
+    <w:p/>
+    <w:p/>
+    <w:p/>
+    <w:p/>
+    <w:p/>
+    <w:p/>
+    <w:p/>
+    <w:p/>
+    <w:p/>
+    <w:p/>
+    <w:p>
+      <w:r>
+        <w:lastRenderedPageBreak/>
+        <w:t>Margin and padding:</w:t>
+      </w:r>
+    </w:p>
+    <w:p>
+      <w:proofErr w:type="spellStart"/>
+      <w:r>
+        <w:t>Margin:is</w:t>
+      </w:r>
+      <w:proofErr w:type="spellEnd"/>
+      <w:r>
+        <w:t xml:space="preserve"> the </w:t>
+      </w:r>
+      <w:proofErr w:type="spellStart"/>
+      <w:r>
+        <w:t>outerspace</w:t>
+      </w:r>
+      <w:proofErr w:type="spellEnd"/>
+      <w:r>
+        <w:t xml:space="preserve"> b/w two components</w:t>
+      </w:r>
+    </w:p>
+    <w:p>
+      <w:proofErr w:type="spellStart"/>
+      <w:r>
+        <w:t>P</w:t>
+      </w:r>
+      <w:r>
+        <w:t>addi</w:t>
+      </w:r>
+      <w:r>
+        <w:t>ng:is</w:t>
+      </w:r>
+      <w:proofErr w:type="spellEnd"/>
+      <w:r>
+        <w:t xml:space="preserve"> the inner space b/w the item and its content</w:t>
+      </w:r>
+    </w:p>
     <w:sectPr>
       <w:pgSz w:w="11906" w:h="16838"/>
       <w:pgMar w:top="1440" w:right="1440" w:bottom="1440" w:left="1440" w:header="708" w:footer="708" w:gutter="0"/>
@@ -1335,6 +3085,205 @@
     </w:lvl>
   </w:abstractNum>
   <w:abstractNum w:abstractNumId="2" w15:restartNumberingAfterBreak="0">
+    <w:nsid w:val="3D663961"/>
+    <w:multiLevelType w:val="hybridMultilevel"/>
+    <w:tmpl w:val="EE94533E"/>
+    <w:lvl w:ilvl="0" w:tplc="0809000F">
+      <w:start w:val="1"/>
+      <w:numFmt w:val="decimal"/>
+      <w:lvlText w:val="%1."/>
+      <w:lvlJc w:val="left"/>
+      <w:pPr>
+        <w:ind w:left="720" w:hanging="360"/>
+      </w:pPr>
+    </w:lvl>
+    <w:lvl w:ilvl="1" w:tplc="08090019" w:tentative="1">
+      <w:start w:val="1"/>
+      <w:numFmt w:val="lowerLetter"/>
+      <w:lvlText w:val="%2."/>
+      <w:lvlJc w:val="left"/>
+      <w:pPr>
+        <w:ind w:left="1440" w:hanging="360"/>
+      </w:pPr>
+    </w:lvl>
+    <w:lvl w:ilvl="2" w:tplc="0809001B" w:tentative="1">
+      <w:start w:val="1"/>
+      <w:numFmt w:val="lowerRoman"/>
+      <w:lvlText w:val="%3."/>
+      <w:lvlJc w:val="right"/>
+      <w:pPr>
+        <w:ind w:left="2160" w:hanging="180"/>
+      </w:pPr>
+    </w:lvl>
+    <w:lvl w:ilvl="3" w:tplc="0809000F" w:tentative="1">
+      <w:start w:val="1"/>
+      <w:numFmt w:val="decimal"/>
+      <w:lvlText w:val="%4."/>
+      <w:lvlJc w:val="left"/>
+      <w:pPr>
+        <w:ind w:left="2880" w:hanging="360"/>
+      </w:pPr>
+    </w:lvl>
+    <w:lvl w:ilvl="4" w:tplc="08090019" w:tentative="1">
+      <w:start w:val="1"/>
+      <w:numFmt w:val="lowerLetter"/>
+      <w:lvlText w:val="%5."/>
+      <w:lvlJc w:val="left"/>
+      <w:pPr>
+        <w:ind w:left="3600" w:hanging="360"/>
+      </w:pPr>
+    </w:lvl>
+    <w:lvl w:ilvl="5" w:tplc="0809001B" w:tentative="1">
+      <w:start w:val="1"/>
+      <w:numFmt w:val="lowerRoman"/>
+      <w:lvlText w:val="%6."/>
+      <w:lvlJc w:val="right"/>
+      <w:pPr>
+        <w:ind w:left="4320" w:hanging="180"/>
+      </w:pPr>
+    </w:lvl>
+    <w:lvl w:ilvl="6" w:tplc="0809000F" w:tentative="1">
+      <w:start w:val="1"/>
+      <w:numFmt w:val="decimal"/>
+      <w:lvlText w:val="%7."/>
+      <w:lvlJc w:val="left"/>
+      <w:pPr>
+        <w:ind w:left="5040" w:hanging="360"/>
+      </w:pPr>
+    </w:lvl>
+    <w:lvl w:ilvl="7" w:tplc="08090019" w:tentative="1">
+      <w:start w:val="1"/>
+      <w:numFmt w:val="lowerLetter"/>
+      <w:lvlText w:val="%8."/>
+      <w:lvlJc w:val="left"/>
+      <w:pPr>
+        <w:ind w:left="5760" w:hanging="360"/>
+      </w:pPr>
+    </w:lvl>
+    <w:lvl w:ilvl="8" w:tplc="0809001B" w:tentative="1">
+      <w:start w:val="1"/>
+      <w:numFmt w:val="lowerRoman"/>
+      <w:lvlText w:val="%9."/>
+      <w:lvlJc w:val="right"/>
+      <w:pPr>
+        <w:ind w:left="6480" w:hanging="180"/>
+      </w:pPr>
+    </w:lvl>
+  </w:abstractNum>
+  <w:abstractNum w:abstractNumId="3" w15:restartNumberingAfterBreak="0">
+    <w:nsid w:val="427A793B"/>
+    <w:multiLevelType w:val="hybridMultilevel"/>
+    <w:tmpl w:val="34A62C6A"/>
+    <w:lvl w:ilvl="0" w:tplc="08090001">
+      <w:start w:val="1"/>
+      <w:numFmt w:val="bullet"/>
+      <w:lvlText w:val=""/>
+      <w:lvlJc w:val="left"/>
+      <w:pPr>
+        <w:ind w:left="3600" w:hanging="360"/>
+      </w:pPr>
+      <w:rPr>
+        <w:rFonts w:ascii="Symbol" w:hAnsi="Symbol" w:hint="default"/>
+      </w:rPr>
+    </w:lvl>
+    <w:lvl w:ilvl="1" w:tplc="08090003" w:tentative="1">
+      <w:start w:val="1"/>
+      <w:numFmt w:val="bullet"/>
+      <w:lvlText w:val="o"/>
+      <w:lvlJc w:val="left"/>
+      <w:pPr>
+        <w:ind w:left="4320" w:hanging="360"/>
+      </w:pPr>
+      <w:rPr>
+        <w:rFonts w:ascii="Courier New" w:hAnsi="Courier New" w:hint="default"/>
+      </w:rPr>
+    </w:lvl>
+    <w:lvl w:ilvl="2" w:tplc="08090005" w:tentative="1">
+      <w:start w:val="1"/>
+      <w:numFmt w:val="bullet"/>
+      <w:lvlText w:val=""/>
+      <w:lvlJc w:val="left"/>
+      <w:pPr>
+        <w:ind w:left="5040" w:hanging="360"/>
+      </w:pPr>
+      <w:rPr>
+        <w:rFonts w:ascii="Wingdings" w:hAnsi="Wingdings" w:hint="default"/>
+      </w:rPr>
+    </w:lvl>
+    <w:lvl w:ilvl="3" w:tplc="08090001" w:tentative="1">
+      <w:start w:val="1"/>
+      <w:numFmt w:val="bullet"/>
+      <w:lvlText w:val=""/>
+      <w:lvlJc w:val="left"/>
+      <w:pPr>
+        <w:ind w:left="5760" w:hanging="360"/>
+      </w:pPr>
+      <w:rPr>
+        <w:rFonts w:ascii="Symbol" w:hAnsi="Symbol" w:hint="default"/>
+      </w:rPr>
+    </w:lvl>
+    <w:lvl w:ilvl="4" w:tplc="08090003" w:tentative="1">
+      <w:start w:val="1"/>
+      <w:numFmt w:val="bullet"/>
+      <w:lvlText w:val="o"/>
+      <w:lvlJc w:val="left"/>
+      <w:pPr>
+        <w:ind w:left="6480" w:hanging="360"/>
+      </w:pPr>
+      <w:rPr>
+        <w:rFonts w:ascii="Courier New" w:hAnsi="Courier New" w:hint="default"/>
+      </w:rPr>
+    </w:lvl>
+    <w:lvl w:ilvl="5" w:tplc="08090005" w:tentative="1">
+      <w:start w:val="1"/>
+      <w:numFmt w:val="bullet"/>
+      <w:lvlText w:val=""/>
+      <w:lvlJc w:val="left"/>
+      <w:pPr>
+        <w:ind w:left="7200" w:hanging="360"/>
+      </w:pPr>
+      <w:rPr>
+        <w:rFonts w:ascii="Wingdings" w:hAnsi="Wingdings" w:hint="default"/>
+      </w:rPr>
+    </w:lvl>
+    <w:lvl w:ilvl="6" w:tplc="08090001" w:tentative="1">
+      <w:start w:val="1"/>
+      <w:numFmt w:val="bullet"/>
+      <w:lvlText w:val=""/>
+      <w:lvlJc w:val="left"/>
+      <w:pPr>
+        <w:ind w:left="7920" w:hanging="360"/>
+      </w:pPr>
+      <w:rPr>
+        <w:rFonts w:ascii="Symbol" w:hAnsi="Symbol" w:hint="default"/>
+      </w:rPr>
+    </w:lvl>
+    <w:lvl w:ilvl="7" w:tplc="08090003" w:tentative="1">
+      <w:start w:val="1"/>
+      <w:numFmt w:val="bullet"/>
+      <w:lvlText w:val="o"/>
+      <w:lvlJc w:val="left"/>
+      <w:pPr>
+        <w:ind w:left="8640" w:hanging="360"/>
+      </w:pPr>
+      <w:rPr>
+        <w:rFonts w:ascii="Courier New" w:hAnsi="Courier New" w:hint="default"/>
+      </w:rPr>
+    </w:lvl>
+    <w:lvl w:ilvl="8" w:tplc="08090005" w:tentative="1">
+      <w:start w:val="1"/>
+      <w:numFmt w:val="bullet"/>
+      <w:lvlText w:val=""/>
+      <w:lvlJc w:val="left"/>
+      <w:pPr>
+        <w:ind w:left="9360" w:hanging="360"/>
+      </w:pPr>
+      <w:rPr>
+        <w:rFonts w:ascii="Wingdings" w:hAnsi="Wingdings" w:hint="default"/>
+      </w:rPr>
+    </w:lvl>
+  </w:abstractNum>
+  <w:abstractNum w:abstractNumId="4" w15:restartNumberingAfterBreak="0">
     <w:nsid w:val="4F0E089F"/>
     <w:multiLevelType w:val="hybridMultilevel"/>
     <w:tmpl w:val="E50CB0D4"/>
@@ -1420,7 +3369,7 @@
       </w:pPr>
     </w:lvl>
   </w:abstractNum>
-  <w:abstractNum w:abstractNumId="3" w15:restartNumberingAfterBreak="0">
+  <w:abstractNum w:abstractNumId="5" w15:restartNumberingAfterBreak="0">
     <w:nsid w:val="5290356D"/>
     <w:multiLevelType w:val="hybridMultilevel"/>
     <w:tmpl w:val="AE16106C"/>
@@ -1506,7 +3455,7 @@
       </w:pPr>
     </w:lvl>
   </w:abstractNum>
-  <w:abstractNum w:abstractNumId="4" w15:restartNumberingAfterBreak="0">
+  <w:abstractNum w:abstractNumId="6" w15:restartNumberingAfterBreak="0">
     <w:nsid w:val="63156F8A"/>
     <w:multiLevelType w:val="hybridMultilevel"/>
     <w:tmpl w:val="C3342ECE"/>
@@ -1592,10 +3541,10 @@
       </w:pPr>
     </w:lvl>
   </w:abstractNum>
-  <w:abstractNum w:abstractNumId="5" w15:restartNumberingAfterBreak="0">
+  <w:abstractNum w:abstractNumId="7" w15:restartNumberingAfterBreak="0">
     <w:nsid w:val="66D714D4"/>
     <w:multiLevelType w:val="hybridMultilevel"/>
-    <w:tmpl w:val="DCC612C4"/>
+    <w:tmpl w:val="4D042302"/>
     <w:lvl w:ilvl="0" w:tplc="0809000F">
       <w:start w:val="1"/>
       <w:numFmt w:val="decimal"/>
@@ -1679,22 +3628,28 @@
     </w:lvl>
   </w:abstractNum>
   <w:num w:numId="1" w16cid:durableId="1952011248">
-    <w:abstractNumId w:val="5"/>
+    <w:abstractNumId w:val="7"/>
   </w:num>
   <w:num w:numId="2" w16cid:durableId="560678547">
     <w:abstractNumId w:val="0"/>
   </w:num>
   <w:num w:numId="3" w16cid:durableId="732310689">
-    <w:abstractNumId w:val="3"/>
+    <w:abstractNumId w:val="5"/>
   </w:num>
   <w:num w:numId="4" w16cid:durableId="1561817687">
-    <w:abstractNumId w:val="2"/>
+    <w:abstractNumId w:val="4"/>
   </w:num>
   <w:num w:numId="5" w16cid:durableId="1288464022">
-    <w:abstractNumId w:val="4"/>
+    <w:abstractNumId w:val="6"/>
   </w:num>
   <w:num w:numId="6" w16cid:durableId="548569034">
     <w:abstractNumId w:val="1"/>
+  </w:num>
+  <w:num w:numId="7" w16cid:durableId="216743514">
+    <w:abstractNumId w:val="3"/>
+  </w:num>
+  <w:num w:numId="8" w16cid:durableId="1188837100">
+    <w:abstractNumId w:val="2"/>
   </w:num>
 </w:numbering>
 </file>
@@ -2096,6 +4051,27 @@
     <w:name w:val="Normal"/>
     <w:qFormat/>
   </w:style>
+  <w:style w:type="paragraph" w:styleId="Heading1">
+    <w:name w:val="heading 1"/>
+    <w:basedOn w:val="Normal"/>
+    <w:next w:val="Normal"/>
+    <w:link w:val="Heading1Char"/>
+    <w:uiPriority w:val="9"/>
+    <w:qFormat/>
+    <w:rsid w:val="00B27DFC"/>
+    <w:pPr>
+      <w:keepNext/>
+      <w:keepLines/>
+      <w:spacing w:before="240"/>
+      <w:outlineLvl w:val="0"/>
+    </w:pPr>
+    <w:rPr>
+      <w:rFonts w:asciiTheme="majorHAnsi" w:eastAsiaTheme="majorEastAsia" w:hAnsiTheme="majorHAnsi" w:cstheme="majorBidi"/>
+      <w:color w:val="2F5496" w:themeColor="accent1" w:themeShade="BF"/>
+      <w:sz w:val="32"/>
+      <w:szCs w:val="32"/>
+    </w:rPr>
+  </w:style>
   <w:style w:type="character" w:default="1" w:styleId="DefaultParagraphFont">
     <w:name w:val="Default Paragraph Font"/>
     <w:uiPriority w:val="1"/>
@@ -2134,6 +4110,75 @@
       <w:contextualSpacing/>
     </w:pPr>
   </w:style>
+  <w:style w:type="character" w:customStyle="1" w:styleId="Heading1Char">
+    <w:name w:val="Heading 1 Char"/>
+    <w:basedOn w:val="DefaultParagraphFont"/>
+    <w:link w:val="Heading1"/>
+    <w:uiPriority w:val="9"/>
+    <w:rsid w:val="00B27DFC"/>
+    <w:rPr>
+      <w:rFonts w:asciiTheme="majorHAnsi" w:eastAsiaTheme="majorEastAsia" w:hAnsiTheme="majorHAnsi" w:cstheme="majorBidi"/>
+      <w:color w:val="2F5496" w:themeColor="accent1" w:themeShade="BF"/>
+      <w:sz w:val="32"/>
+      <w:szCs w:val="32"/>
+    </w:rPr>
+  </w:style>
+  <w:style w:type="paragraph" w:styleId="Title">
+    <w:name w:val="Title"/>
+    <w:basedOn w:val="Normal"/>
+    <w:next w:val="Normal"/>
+    <w:link w:val="TitleChar"/>
+    <w:uiPriority w:val="10"/>
+    <w:qFormat/>
+    <w:rsid w:val="00B27DFC"/>
+    <w:pPr>
+      <w:contextualSpacing/>
+    </w:pPr>
+    <w:rPr>
+      <w:rFonts w:asciiTheme="majorHAnsi" w:eastAsiaTheme="majorEastAsia" w:hAnsiTheme="majorHAnsi" w:cstheme="majorBidi"/>
+      <w:spacing w:val="-10"/>
+      <w:kern w:val="28"/>
+      <w:sz w:val="56"/>
+      <w:szCs w:val="56"/>
+    </w:rPr>
+  </w:style>
+  <w:style w:type="character" w:customStyle="1" w:styleId="TitleChar">
+    <w:name w:val="Title Char"/>
+    <w:basedOn w:val="DefaultParagraphFont"/>
+    <w:link w:val="Title"/>
+    <w:uiPriority w:val="10"/>
+    <w:rsid w:val="00B27DFC"/>
+    <w:rPr>
+      <w:rFonts w:asciiTheme="majorHAnsi" w:eastAsiaTheme="majorEastAsia" w:hAnsiTheme="majorHAnsi" w:cstheme="majorBidi"/>
+      <w:spacing w:val="-10"/>
+      <w:kern w:val="28"/>
+      <w:sz w:val="56"/>
+      <w:szCs w:val="56"/>
+    </w:rPr>
+  </w:style>
+  <w:style w:type="character" w:styleId="Hyperlink">
+    <w:name w:val="Hyperlink"/>
+    <w:basedOn w:val="DefaultParagraphFont"/>
+    <w:uiPriority w:val="99"/>
+    <w:unhideWhenUsed/>
+    <w:rsid w:val="00B27DFC"/>
+    <w:rPr>
+      <w:color w:val="0563C1" w:themeColor="hyperlink"/>
+      <w:u w:val="single"/>
+    </w:rPr>
+  </w:style>
+  <w:style w:type="character" w:styleId="UnresolvedMention">
+    <w:name w:val="Unresolved Mention"/>
+    <w:basedOn w:val="DefaultParagraphFont"/>
+    <w:uiPriority w:val="99"/>
+    <w:semiHidden/>
+    <w:unhideWhenUsed/>
+    <w:rsid w:val="00B27DFC"/>
+    <w:rPr>
+      <w:color w:val="605E5C"/>
+      <w:shd w:val="clear" w:color="auto" w:fill="E1DFDD"/>
+    </w:rPr>
+  </w:style>
 </w:styles>
 </file>
 
@@ -2166,6 +4211,152 @@
   <inkml:trace contextRef="#ctx0" brushRef="#br0" timeOffset="2687">863 1232 24575,'-40'0'0,"0"0"0,2 0 0,0 0 0,6 0 0,-4 0 0,10 0 0,-5 0 0,0 0 0,5 0 0,-10-4 0,4 3 0,-6-3 0,0 4 0,6 0 0,2 0 0,3 0 0,10 0 0,1 0 0,10 0 0,1 0 0,-1 0 0,-4 0 0,-5 0 0,-5 7 0,0 1 0,-4 5 0,9 0 0,-4-4 0,8 0 0,1 1 0,4-3 0,-1 3 0,4-4 0,0-1 0,3 1 0,0 6 0,-4 9 0,-1 9 0,-9 7 0,3 1 0,-2 0 0,4-6 0,0-7 0,5-6 0,1-8 0,0-2 0,3-3 0,-3 0 0,3 0 0,0 0 0,6 0 0,7 4 0,2-2 0,9 8 0,-9-5 0,9 2 0,-9 0 0,4-5 0,0 3 0,-4-4 0,4 1 0,-5-1 0,5 1 0,-4-4 0,4 2 0,0-5 0,1 2 0,5-3 0,-5 0 0,3 0 0,-3 0 0,11 0 0,-5 0 0,5 0 0,-1 0 0,-4 0 0,5-7 0,-6 1 0,-1-9 0,1 6 0,-5-3 0,4 0 0,-9 1 0,4-1 0,-5 2 0,0-1 0,0 0 0,1-3 0,0-5 0,12-9 0,-8 1 0,16-13 0,-12 11 0,7-5 0,-2 5 0,1 1 0,-1 0 0,-6 6 0,-2 1 0,-6 7 0,-3 3 0,-2 2 0,-3 3 0,0 2 0,-2-1 0,-2 2 0,-2-3 0,3-3 0,-2 2 0,5-6 0,-5-2 0,5-1 0,-5-3 0,2 5 0,0 0 0,-2 0 0,2 3 0,-3 2 0,0 3 0,-2 3 0,-2-2 0,-10 1 0,2 0 0,-11-3 0,7 3 0,-3-1 0,5-1 0,-3 2 0,6 1 0,-2 0 0,10 3 0,0 0 0</inkml:trace>
   <inkml:trace contextRef="#ctx0" brushRef="#br0" timeOffset="3717">967 1185 24575,'61'0'0,"-11"0"0,8 0 0,23 2 0,9-4-3030,-8-5 1,5-4-1,4 0 3030,-13 1 0,2 1 0,2-1 0,1-2 0,10-1 0,2-3 0,1 1 0,2-1 0,-16 4 0,1 0 0,1-1 0,1 1 0,0 1-602,6 0 0,2 0 0,0 1 0,0 0 0,-2 1 602,-4 0 0,-2 1 0,1 1 0,-1-1 0,2 1 0,4-1 0,2 0 0,0 0 0,0 1 0,-2 0 0,-7 1 0,-2 1 0,0 0 0,2 1 0,3-1-229,3 1 0,5 0 0,2-1 0,0 1 0,-1 1 1,-4-1 228,2 1 0,-2 0 0,-2 0 0,0 1 0,0 0 0,0 0 0,0 0 0,0 0 0,-3 0 0,-3-1-257,4-1 0,-2-1 0,-4 0 1,-5 0 256,1 1 0,-5 0 0,1-2 0,13-5 0,3-3 0,-2 1 0,-6 6 0,0 1 0,-4-2 0,23-9 0,-7 1 0,-30 8 0,-1-1 756,21-5 0,-3-3-756,14-10 0,-26 11 0,1 0 0,-14-1 0,-2-1 0,3 1 0,0 0 0,0-2 0,1 1 1565,5-1 0,-2 0-1565,25-7 0,10 1 0,-39 8 5263,13-7-5263,-24 8 2727,-8 2-2727,-12 9 1308,-11-1-1308,-5 5 559,-4-2-559,0 3 0,-3-2 0,2 1 0,-1-4 0,2 1 0,0-2 0,0 0 0,-3 0 0,2 3 0,-4-3 0,4 6 0,-4-5 0,1 4 0,-2-1 0</inkml:trace>
   <inkml:trace contextRef="#ctx0" brushRef="#br0" timeOffset="4908">8475 0 24575,'22'0'0,"11"0"0,6 0 0,1 0 0,-13 0 0,-7 0 0,-1 0 0,-7 0 0,-1 5 0,-8 19 0,-3 9 0,0 7 0,-5 10 0,-5-16 0,-11 17 0,1-12 0,-10 8 0,4-7 0,-13 10 0,5-2 0,-9 3 0,16-6 0,-15 4 0,14-2 0,-10 4 0,6 1 0,0-4 0,0 0 0,7-9 0,2-6 0,11-13 0,0-1 0,6-9 0,2 0 0,-2-4 0,6 0 0,-3-3 0,3 0 0</inkml:trace>
+</inkml:ink>
+</file>
+
+<file path=word/ink/ink10.xml><?xml version="1.0" encoding="utf-8"?>
+<inkml:ink xmlns:inkml="http://www.w3.org/2003/InkML">
+  <inkml:definitions>
+    <inkml:context xml:id="ctx0">
+      <inkml:inkSource xml:id="inkSrc0">
+        <inkml:traceFormat>
+          <inkml:channel name="X" type="integer" min="-2.14748E9" max="2.14748E9" units="cm"/>
+          <inkml:channel name="Y" type="integer" min="-2.14748E9" max="2.14748E9" units="cm"/>
+          <inkml:channel name="F" type="integer" max="32767" units="dev"/>
+        </inkml:traceFormat>
+        <inkml:channelProperties>
+          <inkml:channelProperty channel="X" name="resolution" value="1000" units="1/cm"/>
+          <inkml:channelProperty channel="Y" name="resolution" value="1000" units="1/cm"/>
+          <inkml:channelProperty channel="F" name="resolution" value="0" units="1/dev"/>
+        </inkml:channelProperties>
+      </inkml:inkSource>
+      <inkml:timestamp xml:id="ts0" timeString="2023-12-28T07:32:51.491"/>
+    </inkml:context>
+    <inkml:brush xml:id="br0">
+      <inkml:brushProperty name="width" value="0.05" units="cm"/>
+      <inkml:brushProperty name="height" value="0.05" units="cm"/>
+      <inkml:brushProperty name="color" value="#FFC114"/>
+    </inkml:brush>
+  </inkml:definitions>
+  <inkml:trace contextRef="#ctx0" brushRef="#br0">0 2551 24575,'61'0'0,"0"0"0,29 0 0,-3 1 0,21 0 0,-7-3-2886,-28-3 0,-4-2 1,6 0 2885,18 2 0,9 0 0,3-1 0,-6-2 0,-17-3 0,-4-2 0,-1-2 0,4 0-713,10-1 1,2-2-1,1 0 1,0-1 712,-4-1 0,-2 0 0,2-2 0,4 2-320,-6 2 1,4 0-1,1 0 1,0 0 0,-3-1 319,-7 1 0,-2-1 0,0-1 0,0 1 0,3 1 0,11-2 0,2 2 0,1-1 0,0 1 0,-4 0-456,-11 0 1,-2 1 0,-1-1 0,0 1-1,1 0 456,3-1 0,1 0 0,0 0 0,-2 2 0,-5 1 81,19-2 0,-5 2 0,1 0-81,-14 2 0,2-1 0,0 1 0,-6 1 0,1 1 0,-5 2 0,3 0 325,17-2 0,3 0 0,-3 0-325,-13 2 0,-2-1 0,0 2 0,-1 0 0,0 2 0,-3 1 1078,20 0 0,-3 0-1078,0-2 0,-1-1 0,-6 4 0,0-1 0,1-3 0,-2-1 0,-10 2 0,0-1 0,4 0 0,-4 0 3783,18-4-3783,-35 5 0,-1 0 0,21-11 0,16 4 0,-8-4 0,-3 5 0,-9 2 3143,-7-5-3143,29-2 0,-31 1 0,23 2 0,1 1 0,-41 7 2973,19-1-2973,-53 8 2108,6-3-2108,0 2 0,13-10 0,9-1 0,7-6 0,4-2 0,33-14 0,-21 9 0,0 1 0,13-7 0,12 0 0,-21 3 0,6 8 0,-10-7 0,-15 16 0,5-9 0,-5 9 0,7-4 0,8-2 0,-13 6 0,11-6 0,-13 7 0,7 0 0,-7 0 0,-7 0 0,-9 5 0,-9-2 0,-6 6 0,-6-2 0,-3 3 0,0 0 0,-7 0 0,-2 0 0</inkml:trace>
+  <inkml:trace contextRef="#ctx0" brushRef="#br0" timeOffset="1271">8694 0 24575,'34'0'0,"5"0"0,40 0 0,-11 0 0,30 0 0,-33 0 0,12 0 0,-22 0 0,13 0 0,-20 0 0,-1 0 0,-17 0 0,1 0 0,-5 8 0,10-2 0,-10 9 0,0-2 0,4 4 0,-1 10 0,25 24 0,-14-10 0,3 11 0,-16-25 0,-9-1 0,-1-5 0,-5-2 0,-6-8 0,1-2 0,-4-3 0,0 0 0,-3-1 0,0 0 0,0 1 0,-3 2 0,-6 12 0,-4 7 0,-12 17 0,-12 23 0,-15 11-877,20-25 0,-3 3 877,-6 4 0,-1 3 0,-2 4 0,-1 2 0,-4 4 0,0 2-1130,3-2 1,0 1 1129,-4 6 0,0 1 0,4-6 0,0 1 0,-1 4 0,0 0 0,2-6 0,1 0 0,2 0 0,1-1-659,6-6 1,0-2 658,-5 3 0,3-3-364,-6 22 364,13-39 0,1-2 0,-2 18 1385,-4-5-1385,9-13 2218,13-20-2218,2-7 1599,4-9-1599,3 0 123,2-4 0,2-3 0,0 0 0</inkml:trace>
+</inkml:ink>
+</file>
+
+<file path=word/ink/ink11.xml><?xml version="1.0" encoding="utf-8"?>
+<inkml:ink xmlns:inkml="http://www.w3.org/2003/InkML">
+  <inkml:definitions>
+    <inkml:context xml:id="ctx0">
+      <inkml:inkSource xml:id="inkSrc0">
+        <inkml:traceFormat>
+          <inkml:channel name="X" type="integer" min="-2.14748E9" max="2.14748E9" units="cm"/>
+          <inkml:channel name="Y" type="integer" min="-2.14748E9" max="2.14748E9" units="cm"/>
+          <inkml:channel name="F" type="integer" max="32767" units="dev"/>
+        </inkml:traceFormat>
+        <inkml:channelProperties>
+          <inkml:channelProperty channel="X" name="resolution" value="1000" units="1/cm"/>
+          <inkml:channelProperty channel="Y" name="resolution" value="1000" units="1/cm"/>
+          <inkml:channelProperty channel="F" name="resolution" value="0" units="1/dev"/>
+        </inkml:channelProperties>
+      </inkml:inkSource>
+      <inkml:timestamp xml:id="ts0" timeString="2023-12-28T07:30:08.782"/>
+    </inkml:context>
+    <inkml:brush xml:id="br0">
+      <inkml:brushProperty name="width" value="0.05" units="cm"/>
+      <inkml:brushProperty name="height" value="0.05" units="cm"/>
+      <inkml:brushProperty name="color" value="#FFC114"/>
+    </inkml:brush>
+  </inkml:definitions>
+  <inkml:trace contextRef="#ctx0" brushRef="#br0">4769 194 24575,'-13'0'0,"-2"0"0,-3 0 0,7 0 0,-25 0 0,25 0 0,-30 0 0,17 0 0,-28 0 0,4 0 0,-39 0 0,0 0-304,32 0 1,-2 0 303,-5 0 0,0 0 0,-1 0 0,0 0 0,-6 0 0,0 0 0,6 0 0,0 0 0,1 0 0,0 0 0,1 0 0,-1 0 0,-1 0 0,-1 0 0,-3 0 0,-3 0-893,-4 0 1,-1 0 892,-1 0 0,0 0 0,-7 0 0,1 0 0,5 0 0,2 0-381,14 0 1,2 0 380,-1 3 0,2 1 0,-27 3-163,-6 6 163,19-1 525,18-2-525,10 0 1745,6-1-1745,-25 14 854,12-5-854,-31 19 0,33-15 192,-1 10-192,19-17 0,5 6 0,9-13 0,-1 3 0,14-2 0,-5-1 0,8 1 0,-2-3 0,3 0 0,-9 21 0,-11 22 0,-4 16 0,-5 6 0,5 7 0,0-5-523,7-18 1,-1 2 522,3-5 0,1 1 0,1 4 0,2 0 0,4-2 0,2 0-391,5 38 391,0-43 0,0 0 0,0 0 0,0 0 0,0 43 0,7-38 0,5 0 0,0-6 0,5-1-485,11 10 0,3-1 485,0-6 0,3-1 0,6 7 0,2-1 0,2-8 0,1 0 0,4 5 0,2-1 0,0-9 0,1-2 0,-1 3 0,0-2 0,-2-6 0,1-1 0,-1-3 0,0 0 0,3-3 0,1-2 0,0-2 0,1-2 0,1-1 0,2-1 0,4-2 0,2-1 0,-1-3 0,2-1-685,10-2 1,1-2 684,-5-5 0,0-1 0,11 0 0,0-1 0,-11-3 0,0 0 0,4 0 0,1 0 0,0-2 0,-1-3 0,2-6 0,0-2 0,0-2 0,1-3-440,3-9 0,1-2 440,-5 1 0,0-1 0,4-2 0,4-4 0,-6 2 0,5-4 0,4-3 0,-8 4 0,4-4 0,0 1 0,-3 1-1021,7-4 1,-2 2 0,2-3 1020,-5 1 0,3-4 0,-2 1 0,-10 3 0,9-7 0,-6-1-437,-16 6 1,2-3 0,-3-1 436,-7 4 0,-2 0 0,-2-1-187,14-22 1,-5-1 186,-11 5 0,-5 3 283,-10 12 1,-3 1-284,-4-1 0,-3 0 2703,4-26-2703,0-7 0,-7 1 0,-11 17 0,-2-5 0,-5 13 2499,0-6-2499,0-9 1994,-5 13-1994,-12-20 0,-6 22 0,-19-17 0,-6 11 0,-3-7 0,-10 12 0,15 11 0,-29-11 0,29 26 0,-9 1 0,-5 1 0,-24-5 0,37 17 0,-2 0 0,-10-2 0,3 3 0,-7 2 0,9 2 0,-1 1 0,-27 4 0,-9-6 0,1 11 549,39-2 0,2 0-549,-21 3 0,-24 0 0,27 0 0,-15 0 0,2 0 0,18 0 0,-7 0 0,-2 0 0,-2 0 0,-7 5 0,10 7 0,-10 7 0,22 3 537,-18 2-537,28-4 0,-13 2 0,15-2 0,2-4 0,16-3 0,4-5 0,9-1 0,8-1 0,-2-2 0,8 1 0,-2-4 0,3 1 0</inkml:trace>
+  <inkml:trace contextRef="#ctx0" brushRef="#br0" timeOffset="1361">1842 1416 24575,'-16'4'0,"-3"4"0,-13 12 0,-8 5 0,-3 6 0,-9 1 0,4 0 0,-1 0 0,2-1 0,-5 16 0,13-14 0,-21 28 0,11-13 0,-8 14 0,-3-6 0,4 4 0,-11-9-342,29-15 0,1 0 342,-42 20 0,41-20 0,1 0 0,-15 1 0,1 12 0,10-16 0,3 4 0,-11 6 0,29-23 0,-2 2 684,16-16-684,3 0 0,0-1 0,3 1 0,-3-3 0,3 2 0,-5-5 0,4 5 0,-4-2 0,-8 12 0,-7 15 0,-25 17 0,9 2 0,-22 6 0,17-5 0,-10-9 0,13 1 0,4-12 0,11-8 0,7-5 0,6-8 0,7-5 0,0-2 0</inkml:trace>
+  <inkml:trace contextRef="#ctx0" brushRef="#br0" timeOffset="2865">1 2656 24575,'0'20'0,"0"4"0,0-13 0,0 3 0,0 84 0,0-55 0,0 21 0,0 2 0,0-18 0,0 6 0,0-9 0,0-18 0,0-3 0,0-13 0,0-1 0,0-5 0,0 1 0,0 0 0,0-1 0,0 8 0,0 3 0,0 15 0,0-5 0,0 5 0,0-11 0,0-2 0,0-3 0,0-5 0,0 0 0,2-7 0,1 0 0,2-3 0,0 0 0,1 0 0,0 0 0,8-4 0,8-1 0,17-9 0,15-9 0,27-9-597,7-13 597,-4 10 0,-38 13 0,-2 0 0,30-9 0,7-1 0,-9 2 0,-11 13 0,-21 6 0,-3 3 0,-17 7 0,-4-3 0,-7 4 597,-3 0-597,0 0 0,-3 0 0,0 0 0</inkml:trace>
+</inkml:ink>
+</file>
+
+<file path=word/ink/ink12.xml><?xml version="1.0" encoding="utf-8"?>
+<inkml:ink xmlns:inkml="http://www.w3.org/2003/InkML">
+  <inkml:definitions>
+    <inkml:context xml:id="ctx0">
+      <inkml:inkSource xml:id="inkSrc0">
+        <inkml:traceFormat>
+          <inkml:channel name="X" type="integer" min="-2.14748E9" max="2.14748E9" units="cm"/>
+          <inkml:channel name="Y" type="integer" min="-2.14748E9" max="2.14748E9" units="cm"/>
+          <inkml:channel name="F" type="integer" max="32767" units="dev"/>
+        </inkml:traceFormat>
+        <inkml:channelProperties>
+          <inkml:channelProperty channel="X" name="resolution" value="1000" units="1/cm"/>
+          <inkml:channelProperty channel="Y" name="resolution" value="1000" units="1/cm"/>
+          <inkml:channelProperty channel="F" name="resolution" value="0" units="1/dev"/>
+        </inkml:channelProperties>
+      </inkml:inkSource>
+      <inkml:timestamp xml:id="ts0" timeString="2023-12-28T07:34:00.698"/>
+    </inkml:context>
+    <inkml:brush xml:id="br0">
+      <inkml:brushProperty name="width" value="0.05" units="cm"/>
+      <inkml:brushProperty name="height" value="0.05" units="cm"/>
+      <inkml:brushProperty name="color" value="#FFC114"/>
+    </inkml:brush>
+  </inkml:definitions>
+  <inkml:trace contextRef="#ctx0" brushRef="#br0">2420 1 24575,'-14'29'0,"-11"10"0,-15 12 0,0 6 0,-4-7 0,11 2 0,-15-6 0,13 1 0,-29 2 0,13 4 0,-2-12 0,-5 0 0,9-8 0,2 0 0,2 3 0,1-3 0,-31 4 0,27 0 0,-3-8 0,-5 6 0,16-11 0,3-5 0,5-5 0,-5 4 0,5-8 0,0 6 0,-4-5 0,1 6 0,7-7 0,3 0 0,16-7 0,3-3 0,3 3 0,-1 0 0,-2 2 0,-4 1 0,-14 6 0,2 0 0,-14 7 0,8 3 0,-8-6 0,8 4 0,-3-10 0,11 5 0,1-7 0,5 2 0,3-3 0,2-3 0,3 1 0,-4-5 0,-5 6 0,-11-1 0,-6 0 0,-12 4 0,-2-8 0,-7 8 0,0-7 0,12 6 0,4-7 0,12 2 0,8-3 0,3 3 0,11 0 0,0 3 0,3-1 0,6-2 0,7 3 0,13 4 0,6 4 0,20 7 0,-4 4 0,6-7 0,24 22 0,-9-12 0,-19-5 0,0 0 0,17 3 0,9 8 0,-20-11 0,14 7 0,-7 3 0,24-1 0,-19 3 0,15 8 0,-34-14 0,24 25 0,-17-16 0,-13-9 0,1 2 0,25 18 0,-11-12 0,7 9 0,-9-17 0,13 19 0,0-11 0,-12 2 0,4-6 0,-8-1 0,-5-1 0,-3-5 0,-5-1 0,-8-7 0,-2-1 0,-5 0 0,-5-5 0,3 3 0,-7-7 0,-1 3 0,-2-4 0,-6-1 0,3 0 0,-4 0 0,0 0 0,-3 0 0,0-1 0,-3 1 0,0-1 0,0 1 0,0-1 0,-3-2 0,0 2 0,-4-4 0,2 1 0,-1-2 0,0 0 0,0 0 0,1 0 0,-1 0 0,1 0 0,0 0 0,-1 0 0,1 0 0,-5 0 0,0 0 0,-9 0 0,3 4 0,-3-1 0,1 1 0,2 3 0,-3-7 0,5 7 0,0-7 0,3 4 0,1-4 0,4 0 0,0 0 0,-8 0 0,-3 0 0,-7 0 0,-7 0 0,5 0 0,-5 0 0,1 0 0,8 0 0,-3 0 0,11 0 0,4 0 0,0 0 0,4 0 0,0 0 0,-3 3 0,-1 1 0,-9 3 0,4 0 0,-9 1 0,8-3 0,-3 1 0,5-5 0,4 2 0,0-3 0,4 0 0,0 0 0,1 0 0,-1 0 0,-3 0 0,-1-3 0,-9-5 0,-7-6 0,-6-3 0,-8-8 0,-5-1 0,4 0 0,2 2 0,8 7 0,11 1 0,1 4 0,9 2 0,0 0 0,3 3 0,0-11 0,0 6 0,-1-11 0,0 3 0,-1-11 0,1 5 0,-1-5 0,1 11 0,1 1 0,3 5 0,-3 0 0,4 3 0,-1 1 0,-2 1 0,-1 1 0,-5-10 0,-4 1 0,-5-9 0,-2-1 0,-2-6 0,-8-2 0,6-6 0,-10-1 0,1 4 0,3-3 0,-6 14 0,9-1 0,-6 9 0,4 1 0,-6 3 0,0 2 0,-6-2 0,-10-2 0,11 1 0,-8-4 0,19 10 0,-5-8 0,9 9 0,-1-4 0,17 6 0,-6 0 0,11 3 0,0-2 0,2 6 0,2-5 0,-3 2 0,0-3 0,0 0 0,-3-1 0,-2 1 0,-3-5 0,0 0 0,-5 0 0,-2-4 0,1 3 0,-3 0 0,7 1 0,1 4 0,5 0 0,4 4 0,0 0 0,3 1 0,0-1 0,3-3 0,0 1 0,-2 0 0,1 0 0,-4 2 0,4-3 0,-4 5 0,4-4 0,-4 4 0,2-1 0,-2 2 0,-1 0 0,1-3 0,-4-1 0,1-6 0,-10-2 0,6-2 0,-18-3 0,-4-6 0,1 4 0,-10-6 0,11 7 0,-8-6 0,7 8 0,1-6 0,11 13 0,6-2 0,2 7 0,6-1 0,0 2 0,2 0 0,4-2 0,3 5 0,16-7 0,8 2 0,26-6 0,13-6 0,16-2 0,-30 2 0,-1 1 0,26-5 0,-23 4 0,0 1 0,14-2 0,-18 5 0,0-1 0,16-9 0,5 5 0,-24 7 0,-12 3 0,-10 4 0,-9 0 0,-5 1 0,0 3 0,-4 0 0,0 0 0,3-3 0,2 2 0,8-6 0,1-1 0,10-2 0,-4-2 0,10 3 0,-9 0 0,-2 1 0,-6 1 0,-8 3 0,2 0 0,-6 2 0,0 6 0,-4-6 0,-3 7 0</inkml:trace>
+</inkml:ink>
+</file>
+
+<file path=word/ink/ink13.xml><?xml version="1.0" encoding="utf-8"?>
+<inkml:ink xmlns:inkml="http://www.w3.org/2003/InkML">
+  <inkml:definitions>
+    <inkml:context xml:id="ctx0">
+      <inkml:inkSource xml:id="inkSrc0">
+        <inkml:traceFormat>
+          <inkml:channel name="X" type="integer" min="-2.14748E9" max="2.14748E9" units="cm"/>
+          <inkml:channel name="Y" type="integer" min="-2.14748E9" max="2.14748E9" units="cm"/>
+          <inkml:channel name="F" type="integer" max="32767" units="dev"/>
+        </inkml:traceFormat>
+        <inkml:channelProperties>
+          <inkml:channelProperty channel="X" name="resolution" value="1000" units="1/cm"/>
+          <inkml:channelProperty channel="Y" name="resolution" value="1000" units="1/cm"/>
+          <inkml:channelProperty channel="F" name="resolution" value="0" units="1/dev"/>
+        </inkml:channelProperties>
+      </inkml:inkSource>
+      <inkml:timestamp xml:id="ts0" timeString="2023-12-28T07:33:53.569"/>
+    </inkml:context>
+    <inkml:brush xml:id="br0">
+      <inkml:brushProperty name="width" value="0.05" units="cm"/>
+      <inkml:brushProperty name="height" value="0.05" units="cm"/>
+      <inkml:brushProperty name="color" value="#FFC114"/>
+    </inkml:brush>
+  </inkml:definitions>
+  <inkml:trace contextRef="#ctx0" brushRef="#br0">5191 233 24575,'-40'0'0,"-15"0"0,-33 0 0,27 0 0,-21 0 0,-16 0 0,-9 0 0,-4 0 0,2 0 0,8 0 0,13 0-2458,-15 0 0,12 0 1,-1 0-1,-12 0 2271,15 0 1,-11 0 0,-7 0 0,-3 0 0,1 0-1,4 0 1,10 0 0,14 0 186,-24 0 0,16 0 0,6 0 364,-15 0 0,2 0-364,24 0 0,-1 0 0,1 0 0,2 0 0,0 0 0,4 0 648,-12 0 1,3 0-649,5 0 0,2 0 0,10 0 0,2 0 0,0 0 0,2 0-172,-39 0 172,42 3 0,2 0 0,-18 3 0,-18 12 0,35-1 0,-28 12 0,15 0 0,1 5 0,-7 0 0,14-2 0,-6 2 0,8-7 0,0 3 5454,5-3-5454,3-1 2546,-15 12-2546,31-22 0,-11 9 0,37-19 1152,0 0-1152,3 0 316,0 0-316,0 3 0,0 27 0,0 18 0,0 28 0,0-28 0,0 3-891,0 6 0,0 2 891,0 17 0,0 1 0,0 0 0,0 2 0,0 10 0,0 0 0,0-11 0,0 0 0,0 5 0,0-1 0,2-11 0,3-2 0,4-5 0,2-2 0,3-5 0,3-2 0,6-4 0,2-2 0,-1-1 0,2-1 0,5 0 0,1-2 0,-1-1 0,2-1-524,1 0 1,2 1 523,7 1 0,1 0 0,-5-4 0,2-1 0,13 0 0,3-1 0,1-3 0,1-2-760,6-4 1,2-2 759,9 4 0,2-3 0,-3-9 0,2-3 0,4 1 0,2-1 0,5-5 0,1-2 0,1-2 0,1-2-1071,4-2 0,3-2 1071,-30-5 0,2 0 0,0-2-487,3 0 0,2-1 0,3-1 487,18 2 0,4-1 0,0-1-641,-5 0 1,0-1 0,3-4 640,-13-3 0,3-4 0,1-1 0,-3-2 0,-5 1 0,-2-1 0,-1-2 0,2-4 0,6-8 0,2-5 0,-2-1 0,-4 2 0,5-1 0,-5 2 0,2-4 0,-10 3 0,3-4 0,-2 0 0,-6 1 0,-1-3 0,-5 2 0,0 0 0,-2 4 0,-1-1 0,0 0 150,-1-2 0,0-1 0,-6 2-150,-3-1 0,-1-1 0,28-21 0,-2-3 0,-29 17 0,-3-1 0,12-9 0,-6 0 0,-3-29 0,-7 0 0,-25 34 0,-2-1 0,-2 0 0,-1 0 0,-1-5 0,-2-1 0,2-5 0,-1 0 0,-3 0 0,0-2 334,0-10 0,-2-1-334,-1 5 0,-2-1 0,1-7 0,0-5 0,0 13 0,0-3 0,0 3 0,1-14 0,-2 0 0,0 14 0,-1-3 0,-1 6 0,-4-5 0,-2 7 0,-9-28 1307,3 38 1,-3 4-1308,-9 1 0,-7-15 0,4 25 0,-7 4 3602,3 16-3602,-5 0 890,1 15-890,-14 1 1647,10 4-1647,-10 0 0,7 0 0,-1 0 0,0 0 0,1 0 0,8 0 0,5 0 0,1 0 0,11 0 0,-4 0 0,4 3 0,-5 2 0,0 7 0,-5 2 0,2 8 0,-20 5 0,22-5 0,-9 2 0,24-10 0,3-6 0,5-2 0</inkml:trace>
+  <inkml:trace contextRef="#ctx0" brushRef="#br0" timeOffset="2929">9262 5805 24575,'-32'0'0,"-62"0"0,26 0 0,-8 0-897,-18 0 0,-4 0 897,29 0 0,0 0 0,-1 0-1164,2 0 0,-1 0 0,-1 0 1164,-9 0 0,-2 0 0,-2 0-932,-8 0 1,-3 0 0,-2 0 931,14 0 0,-2 0 0,-1 0 0,0 0-872,-3 0 1,-1 0 0,-1 0 0,0 0 871,-4 0 0,0 0 0,-1 0 0,2 0 0,3 0 0,1 0 0,0 0 0,0 0 0,-5 0 0,-2 0 0,2 0 0,6 0-441,2 0 1,5 0 0,-3 0 440,6 0 0,-3 0 0,0 0 0,7 0 0,-24 0 0,2 0 0,17 0 0,-4 0 0,3 0 223,-19 0 1,3 0-224,7 0 0,1 0 0,6 0 0,0 0 0,0 0 0,0 0 0,0 0 0,-1 0 0,-5 0 0,-1 0 0,6 0 0,-1 0 0,-12 0 0,1 0 0,16 0 0,3 0 1119,8 0 1,3 0-1120,4 0 0,3 0 0,-36 0 0,0-11 0,5 8 0,26-12 0,9 14 4018,10-8-4018,6 4 3275,6-4-3275,1 0 2257,6 1-2257,1 3 650,-1-2-650,-13-4 0,5-3 0,-19-7 0,-10-1 0,-3-1 0,17 7 0,-3-1-914,-43-17 914,34 12 0,-3 0-780,0 0 0,-1 0 780,-9-2 0,-3 1 0,1-2 0,-2 2 0,13 7 0,-3 1 0,2-1 0,-16-9 0,2 2 0,-3 8 0,4 0 0,24-2 0,6 1 0,-17 4 0,18-3 0,17 10 841,13-2-841,3 6 1633,8-4-1633,3 2 0,-5-6 0,3-1 0,-7-3 0,1-1 0,-4 0 0,-4-2 0,-2-4 0,-8-10 0,-6-1 0,4-4 0,-10 4 0,13 7 0,-6-4 0,3 9 0,1-9 0,-6 8 0,8-2 0,-26-11 0,11 6 0,-24-21 0,13 15 0,10-4 0,-6 5 0,20 9 0,-9-6 0,19 16 0,-1-4 0,13 11 0,4 2 0,5 1 0,1 3 0</inkml:trace>
+</inkml:ink>
+</file>
+
+<file path=word/ink/ink14.xml><?xml version="1.0" encoding="utf-8"?>
+<inkml:ink xmlns:inkml="http://www.w3.org/2003/InkML">
+  <inkml:definitions>
+    <inkml:context xml:id="ctx0">
+      <inkml:inkSource xml:id="inkSrc0">
+        <inkml:traceFormat>
+          <inkml:channel name="X" type="integer" min="-2.14748E9" max="2.14748E9" units="cm"/>
+          <inkml:channel name="Y" type="integer" min="-2.14748E9" max="2.14748E9" units="cm"/>
+          <inkml:channel name="F" type="integer" max="32767" units="dev"/>
+        </inkml:traceFormat>
+        <inkml:channelProperties>
+          <inkml:channelProperty channel="X" name="resolution" value="1000" units="1/cm"/>
+          <inkml:channelProperty channel="Y" name="resolution" value="1000" units="1/cm"/>
+          <inkml:channelProperty channel="F" name="resolution" value="0" units="1/dev"/>
+        </inkml:channelProperties>
+      </inkml:inkSource>
+      <inkml:timestamp xml:id="ts0" timeString="2023-12-28T07:57:06.964"/>
+    </inkml:context>
+    <inkml:brush xml:id="br0">
+      <inkml:brushProperty name="width" value="0.05" units="cm"/>
+      <inkml:brushProperty name="height" value="0.05" units="cm"/>
+      <inkml:brushProperty name="color" value="#FFC114"/>
+    </inkml:brush>
+  </inkml:definitions>
+  <inkml:trace contextRef="#ctx0" brushRef="#br0">956 1663 24575,'-28'0'0,"-4"0"0,-15 0 0,11 0 0,-21 0 0,23 0 0,-17 0 0,17 0 0,-9 0 0,17 0 0,0 0 0,2 0 0,-2 0 0,0 0 0,-38 4 0,25 6 0,-27 0 0,34 7 0,2-8 0,5 3 0,5-1 0,-4-2 0,9 1 0,-4-2 0,8-1 0,-2-1 0,2 1 0,-12 6 0,6-5 0,-2 7 0,9-8 0,4 6 0,2-7 0,-2 4 0,6-4 0,-3 0 0,3 0 0,0 0 0,0 0 0,0 0 0,0 0 0,0 0 0,0-1 0,0 5 0,0 5 0,0 1 0,0 7 0,0-7 0,-4 7 0,3-8 0,-2 4 0,3-5 0,0 5 0,0 1 0,0 11 0,0 8 0,0 15 0,0 17 0,0 20 0,0-14 0,0 19 0,0-22 0,0 7 0,0-2 0,0-16 0,0-9 0,0-15 0,0-9 0,0-10 0,3-1 0,1-5 0,3 0 0,3 1 0,1-1 0,3 0 0,5 1 0,-4-4 0,4 4 0,-5-7 0,1 2 0,-5-4 0,0 1 0,-1-4 0,-2 2 0,6-4 0,-2 2 0,3-3 0,22 0 0,0 0 0,9 0 0,-2 0 0,-4 0 0,0-5 0,6 0 0,-8-4 0,-5-4 0,4 3 0,-9-2 0,9 2 0,-10-2 0,10 2 0,-4-7 0,6 2 0,-1-4 0,-5 2 0,-1 3 0,-6-2 0,-5 7 0,-2-2 0,-7 4 0,-1 4 0,-4-3 0,-1 6 0,1-6 0,0 6 0,0-6 0,0 3 0,0-3 0,0 0 0,0 0 0,0 0 0,0 0 0,-3 0 0,2 0 0,-1 0 0,2-4 0,-2 3 0,2-6 0,-2 2 0,0-8 0,2-1 0,-5-5 0,7-5 0,-7-2 0,3-13 0,-4 6 0,0-6 0,0 7 0,0 1 0,0 5 0,0-5 0,0 5 0,0-5 0,0-1 0,0-11 0,0 14 0,-3-6 0,-2 16 0,-3 0 0,-3 5 0,2-4 0,-2 4 0,-1-5 0,3 0 0,-7 1 0,4 3 0,0-2 0,-3 3 0,6-5 0,-6 5 0,6-4 0,-4 8 0,1-2 0,-3-1 0,0 3 0,0-3 0,-5-1 0,4 4 0,-10-6 0,6 7 0,0 2 0,-3-2 0,1 4 0,-3-2 0,3 3 0,3 2 0,0 0 0,3 4 0,-3 1 0,5-1 0,0 0 0,-5 0 0,4 1 0,-4 3 0,4 0 0,1-3 0,0 2 0,0-2 0,-1 3 0,5-3 0,-4 3 0,8-3 0,-8 3 0,7 0 0,-2 0 0,3 0 0,0 0 0,2 0 0,2 0 0</inkml:trace>
+  <inkml:trace contextRef="#ctx0" brushRef="#br0" timeOffset="1271">370 1621 24575,'0'-33'0,"0"4"0,0 4 0,0-5 0,0 3 0,0-22 0,0 19 0,0-16 0,0 29 0,0-12 0,0 13 0,0-7 0,0 2 0,0-3 0,0-1 0,0-6 0,0-1 0,0-6 0,0 1 0,0-1 0,0-7 0,0 6 0,0-12 0,0 17 0,0-3 0,0 12 0,0 5 0,0 4 0,0 3 0,-3 6 0,3-2 0,-3 3 0,3 0 0,0-4 0,0 0 0,0-9 0,-3 3 0,2-7 0,-2 7 0,3-8 0,0 13 0,0-7 0,-3 11 0,3-3 0,-5 7 0,2 1 0,0-1 0,-2 0 0,5-2 0,-3-1 0,3-1 0,-3 1 0,3 0 0,-3 1 0,3-1 0,0 1 0,0-1 0,0 1 0,0-1 0,0 0 0,0 0 0,0 1 0,0 2 0,0 0 0</inkml:trace>
+  <inkml:trace contextRef="#ctx0" brushRef="#br0" timeOffset="2921">312 215 24575,'0'8'0,"0"4"0,-6-2 0,1 4 0,-16 8 0,12-6 0,-13 11 0,14-12 0,-12 2 0,8-4 0,-4-1 0,6 2 0,3-4 0,-2 2 0,2-1 0,1-2 0,0 1 0,5-4 0,-1 0 0,-1 0 0,0 0 0,-3-1 0,-1 5 0,1 1 0,-2 3 0,-2 0 0,2 0 0,-5-3 0,5-1 0,1-4 0,2 0 0,4 0 0,-4-3 0,4-5 0,-1-10 0,2-6 0,0-7 0,0 0 0,4-6 0,1 5 0,4-10 0,4 4 0,0 0 0,5 1 0,-2 6 0,-3 1 0,2 3 0,-3-2 0,7 6 0,2-3 0,0 5 0,4-7 0,-5 5 0,6-5 0,-1 6 0,-5 0 0,4 4 0,-9-2 0,9 5 0,-9-1 0,4 2 0,-9 2 0,0 2 0,-4-2 0,0 6 0,0-3 0,0 3 0,-3 2 0,0 1 0,-3 3 0,2 0 0,-1 0 0,5 3 0,-2 2 0,6 3 0,2 5 0,10 9 0,1 0 0,14 13 0,-6-1 0,5 4 0,1 3 0,-10-7 0,8 2 0,-16-10 0,3-4 0,-10-9 0,2-8 0,-7-1 0,3-4 0,-7 0 0,2 0 0,-4 0 0,2-3 0,-3 0 0</inkml:trace>
 </inkml:ink>
 </file>
 
@@ -2255,6 +4446,147 @@
   <inkml:trace contextRef="#ctx0" brushRef="#br0">4211 126 24575,'-32'0'0,"-11"0"0,-29 0 0,-1 0 0,-15 0 0,6 0 0,26 0 0,-10 0 0,-7 0 0,11 0 0,-29 0 0,30 0 0,-1 0 0,-9 0 0,-18 0-810,5 0 810,29 0 0,0 0 0,-38 0 0,38 0 0,-1 0 0,5 0 0,-1 0 0,2 0 0,-2 0 0,-9 0 0,1 0 0,7 0 0,0 0 0,-8 0 0,-2 0 0,1 0 0,1 0 0,3 0 0,0 0 0,-9 0 0,0 0 0,3 0 0,1 0 0,0-3 0,0 0 0,-6-1 0,3-1 0,-23-8 0,30 6 0,1 0 0,-18-5-158,-15-6 158,19 5 0,18-3 0,15 10 0,9-2 0,10 7 803,-2-5-803,11 5 165,-10-1-165,5 2 0,-9 0 0,-5 0 0,-2 0 0,-30 5 0,12 11 0,-13-3 0,4 13 0,11-10 0,-6 1 0,15 1 0,13-9 0,7 2 0,5-4 0,3-3 0,2-1 0,6 0 0,0 0 0,3 3 0,0-1 0,0 1 0,0 0 0,0 0 0,0 14 0,0 73 0,1-34 0,-2 6-858,-1 24 1,-3 2 857,-2-13 0,0-2 0,-1 5 0,-2-3 0,-4-20 0,1 2 0,3 29 0,1 8-1097,-2-24 1,-1 2 0,1 0 1096,3 4 0,1 1 0,0-1 0,-3-3 0,0 0 0,2-5-636,2 7 1,2-3 635,-4 12 0,1 2 0,5-6 0,1 3-670,-4-12 0,-1 4 0,1-4 670,4 8 0,0-3 0,-7 2 0,1-5 0,6-17 0,0-1 0,-6 22 0,0 2 0,5-15 0,2-1 0,-4 4 0,0-2 401,1-16 0,0-3-401,2 41 0,-2-40 0,0 0 0,3 1 0,0 1 0,0 9 0,0 1 881,0 1 1,0 1-882,0 4 0,0 1 0,0-1 0,0 1 0,0 6 0,0-1 0,0-4 0,0 1 0,0 3 0,0 1 0,0 1 0,0-3 0,0-22 0,0 1 0,0 31 0,0-1 0,0 13 0,0-22 0,0 2 0,0-17 0,0-3 0,0 31 837,6 10-837,1-22 0,2-20 0,3 3 0,8 39 0,-6-41 0,0 1 0,12 34 0,-3-16 0,2 3 0,4-5 0,-5-7 0,11 12 2516,-11-14-2516,4-1 0,7 10 436,-11-23-436,10 13 1255,-14-16-1255,1 7 614,5-5-614,-4-3 62,2-5-62,-10-13 0,1-2 0,-7-11 0,5 0 0,-5-4 0,1 0 0,-3-4 0,0 0 0,0-3 0,0 2 0,4-1 0,-4 2 0,8 1 0,-7 3 0,6 1 0,-2 3 0,8 1 0,-2 4 0,8 4 0,-2 4 0,0-1 0,2-3 0,-7 1 0,1-8 0,-7 3 0,-2-8 0,-4-2 0,0-3 0,0 0 0,0-3 0,-1 0 0,1-3 0,3 0 0,2 0 0,7 4 0,3-3 0,9 2 0,2-3 0,6 0 0,-1 0 0,8 0 0,17-6 0,-4-4 0,28-10 0,-12-10-650,16-3 650,0-5 0,-40 15 0,1-1-549,-1 0 1,2 0 548,10-5 0,0-1 0,-3-2 0,1-2-858,10-1 0,1-2 858,-4-2 0,2-1-1076,10-6 1,2-1 1075,1 0 0,-1-1 0,1 0 0,0 1 0,5-1 0,-1 0 0,-11 6 0,0 2 0,9 0 0,0 2 0,-6 1 0,1 1 0,2 2 0,2 2 0,-20 11 0,1 1 0,0 0 0,28-10 0,0 1 0,-23 10 0,1 1 0,-1 1 0,21-9 0,0 0 0,6 0 0,-2 0 0,-15 2 0,-2 0 0,5-1 0,-2 1 0,-10 1 0,-3 0 0,-3 1 0,-1 0 0,-6 1 0,-1 0 193,0-3 0,-2-1-193,-2 2 0,-1-2 0,7-6 0,1-3-207,-4-2 1,1-3 206,7-6 0,-2-5 0,-3-4 0,-3-4 0,4-2 0,-3-4-208,0-10 0,-3-3 208,-4 0 0,-3-2 0,-18 19 0,-1-2 0,-2 0 0,11-24 0,-5-1 0,-11-1 0,-4-1 0,1 5 0,-3 4 605,-9 22 0,-1 1-605,0-15 0,-1 4-317,-3-11 317,0 23 0,0 1 0,0-27 0,-12-16 0,-2 40 0,-3 0 0,0 9 0,-1-1 0,-9-12 0,-3 1 0,4 17 0,-1 2 0,-8-9 0,-4-1 0,-4 1 0,-3-1 0,0-1 0,-1 0 0,-5-1 0,-1 1 0,3-1 0,0 1 0,0-1 0,0 1 0,1 5 0,3-1 208,4-1 1,2 0-209,1 4 0,2-1 0,-1-6 0,3-3 0,2 3 0,1-1 0,-2-5 0,2 1 1706,-13-28-1706,19 40 0,0 1 0,-11-27 0,-4 4 0,6-2 979,3 22-979,6 3 505,2 11-505,7 3 1121,0 6-1121,2 5 436,-8-11-436,-25-18 0,4-5 0,7 17 0,2 1 0,0-9 0,-25-15 0,27 23 0,-15-15 0,7 9 0,8 1 0,-8 4 0,8-3 0,-2 10 0,4-10 0,2 11 0,-7-6 0,4 1 0,-9 2 0,10-2 0,-10 4 0,13 7 0,0 2 0,9 7 0,4 3 0,5 3 0,0 5 0,4 1 0,0 0 0,-4 3 0,0-3 0,-9-1 0,-1 3 0,-11-6 0,5 2 0,-5 0 0,6-3 0,1 4 0,3-4 0,3 0 0,7 4 0,1-2 0,4 3 0,1 0 0,2-2 0,0 2 0,3-2 0,0-1 0,0 1 0,0 0 0,0-4 0,0-6 0,0-1 0,0-7 0,0 2 0,0-3 0,0 3 0,0 6 0,0 2 0,0 6 0,0 2 0,0 3 0,0 4 0</inkml:trace>
   <inkml:trace contextRef="#ctx0" brushRef="#br0" timeOffset="1546">2304 6040 24575,'63'-45'0,"-26"12"0,5-3 0,12-2 0,10-3 0,-1-2-2766,2-3 1,0-3 0,5-1 2765,-3 4 0,5-1 0,2-1 0,-1 2-748,-2 2 1,0 3 0,1-1-1,2 1 748,9-6 0,2 0 0,0 1 0,0 1 0,-6 4 0,0 1 0,0 2 0,0 0-180,2 2 1,0 2-1,0 0 1,-1 1 179,-7 1 0,-2 0 0,0 1 0,0 0-443,0 2 0,1 0 1,-2 1-1,0 0 443,14-6 0,-1 0 0,2-1 0,-16 7 0,1 0 0,0-1 0,1 0 0,-2 0 0,-1 0 0,2 0 0,1 0-39,7-1 0,4-1 0,-1 0 0,0-1 39,-2-1 0,0-1 0,0 0 0,1 0 0,6-1 0,1 0 0,1 0 0,-2 0 0,-6 1 0,-1 0 0,-1 0 0,2 2 0,5-1 0,3 0 0,-2 2 0,-5 0 0,0 0 0,-4 1 0,2-1 561,11-3 0,3 1 1,-6 1-562,8 0 0,-3-1 0,-19 6 0,0-2 0,-1 1 0,19-6 0,0 0 0,-19 6 0,1-1 0,-5 2 0,2-2 0,-2 1 0,22-12 0,-6 4 2369,2 6-2369,-37 8 0,-2 1 0,18 1 2799,7-9-2799,-18 8 4390,-10 5-4390,-17 3 2111,-2 8-2111,-11-1 578,-4 5-578,0-2 0,-4 3 0,-1-2 0,1-1 0,-1-3 0,10-1 0,-4-3 0,13 1 0,-9-5 0,4 6 0,-5-2 0,0 2 0,-3 2 0,-1 2 0,-5-1 0,1 4 0,0-2 0,-3 3 0,0 0 0</inkml:trace>
   <inkml:trace contextRef="#ctx0" brushRef="#br0" timeOffset="3179">9374 2028 24575,'32'0'0,"4"0"0,17 0 0,-7 0 0,5 0 0,-5 3 0,-5 6 0,-12-4 0,-11 6 0,-12-11 0,1 6 0,2-5 0,-5 4 0,5-5 0,-3 3 0,0-3 0,-1 2 0,1 1 0,0 1 0,-3 1 0,0-2 0,-3 2 0,0 4 0,0 6 0,0 5 0,0 11 0,0 1 0,0 12 0,0-5 0,0 13 0,0-6 0,0 7 0,0-1 0,4 1 0,3 17 0,5-5 0,0 23 0,1 3 0,-6-40 0,0 1 0,0 11 0,0-2 0,6 28 0,-9-30 0,0-2 0,1 20 0,-5 14 0,0-12 0,0-23 0,0-3 0,0-22 0,0 0 0,0-15 0,-3-1 0,2-9 0,-1 0 0,2-1 0,-3-1 0,2-2 0,-2-2 0</inkml:trace>
+</inkml:ink>
+</file>
+
+<file path=word/ink/ink5.xml><?xml version="1.0" encoding="utf-8"?>
+<inkml:ink xmlns:inkml="http://www.w3.org/2003/InkML">
+  <inkml:definitions>
+    <inkml:context xml:id="ctx0">
+      <inkml:inkSource xml:id="inkSrc0">
+        <inkml:traceFormat>
+          <inkml:channel name="X" type="integer" min="-2.14748E9" max="2.14748E9" units="cm"/>
+          <inkml:channel name="Y" type="integer" min="-2.14748E9" max="2.14748E9" units="cm"/>
+          <inkml:channel name="F" type="integer" max="32767" units="dev"/>
+        </inkml:traceFormat>
+        <inkml:channelProperties>
+          <inkml:channelProperty channel="X" name="resolution" value="1000" units="1/cm"/>
+          <inkml:channelProperty channel="Y" name="resolution" value="1000" units="1/cm"/>
+          <inkml:channelProperty channel="F" name="resolution" value="0" units="1/dev"/>
+        </inkml:channelProperties>
+      </inkml:inkSource>
+      <inkml:timestamp xml:id="ts0" timeString="2023-12-28T07:24:26.989"/>
+    </inkml:context>
+    <inkml:brush xml:id="br0">
+      <inkml:brushProperty name="width" value="0.05" units="cm"/>
+      <inkml:brushProperty name="height" value="0.05" units="cm"/>
+      <inkml:brushProperty name="color" value="#FFC114"/>
+    </inkml:brush>
+  </inkml:definitions>
+  <inkml:trace contextRef="#ctx0" brushRef="#br0">0 428 24575,'0'15'0,"0"9"0,0-7 0,0 13 0,0-5 0,0 1 0,0 0 0,0-2 0,0-9 0,0 0 0,0-1 0,0-7 0,0 6 0,0 2 0,0-3 0,0 6 0,0-12 0,0 4 0,0-5 0,0 1 0,4-3 0,14-9 0,10-10 0,24-12 0,19-21-666,-29 23 1,2-3 665,12-11 0,1-3 0,1 0 0,1 0 0,5-2 0,-1 2 0,-17 6 0,-1 2-228,8 0 1,-4 0 227,7-12 0,18-4 0,-29 14 0,-8 13 0,-19 6 1300,0 7-1300,-11 5 121,3 2 1,-7 2-1,0 2 1</inkml:trace>
+</inkml:ink>
+</file>
+
+<file path=word/ink/ink6.xml><?xml version="1.0" encoding="utf-8"?>
+<inkml:ink xmlns:inkml="http://www.w3.org/2003/InkML">
+  <inkml:definitions>
+    <inkml:context xml:id="ctx0">
+      <inkml:inkSource xml:id="inkSrc0">
+        <inkml:traceFormat>
+          <inkml:channel name="X" type="integer" min="-2.14748E9" max="2.14748E9" units="cm"/>
+          <inkml:channel name="Y" type="integer" min="-2.14748E9" max="2.14748E9" units="cm"/>
+          <inkml:channel name="F" type="integer" max="32767" units="dev"/>
+        </inkml:traceFormat>
+        <inkml:channelProperties>
+          <inkml:channelProperty channel="X" name="resolution" value="1000" units="1/cm"/>
+          <inkml:channelProperty channel="Y" name="resolution" value="1000" units="1/cm"/>
+          <inkml:channelProperty channel="F" name="resolution" value="0" units="1/dev"/>
+        </inkml:channelProperties>
+      </inkml:inkSource>
+      <inkml:timestamp xml:id="ts0" timeString="2023-12-28T07:24:25.324"/>
+    </inkml:context>
+    <inkml:brush xml:id="br0">
+      <inkml:brushProperty name="width" value="0.05" units="cm"/>
+      <inkml:brushProperty name="height" value="0.05" units="cm"/>
+      <inkml:brushProperty name="color" value="#FFC114"/>
+    </inkml:brush>
+  </inkml:definitions>
+  <inkml:trace contextRef="#ctx0" brushRef="#br0">1 0 24575,'0'49'0,"0"-13"0,0-6 0,0-10 0,0 4 0,0 1 0,0-5 0,0-1 0,0 0 0,0 1 0,0-3 0,0 11 0,0-10 0,0 8 0,0-8 0,0-3 0,0-5 0,0-1 0,0-3 0,0 0 0,0-1 0,2-2 0,5 0 0,3-3 0,0 0 0,3 0 0,-6 2 0,3 2 0,-4 1 0,0-1 0,0-2 0,-3 1 0,2-2 0,-2 1 0,11-2 0,8 0 0,10 0 0,20 0 0,44 0 0,-39-7 0,2-2 0,5 1 0,1 0 0,-5-4 0,-3-2 0,16-3 0,-10 6 0,-18 1 0,-14 1 0,-5 4 0,-11-2 0,-5 7 0,-4-3 0,0 3 0,-1 0 0,-1 0 0,-2 0 0</inkml:trace>
+</inkml:ink>
+</file>
+
+<file path=word/ink/ink7.xml><?xml version="1.0" encoding="utf-8"?>
+<inkml:ink xmlns:inkml="http://www.w3.org/2003/InkML">
+  <inkml:definitions>
+    <inkml:context xml:id="ctx0">
+      <inkml:inkSource xml:id="inkSrc0">
+        <inkml:traceFormat>
+          <inkml:channel name="X" type="integer" min="-2.14748E9" max="2.14748E9" units="cm"/>
+          <inkml:channel name="Y" type="integer" min="-2.14748E9" max="2.14748E9" units="cm"/>
+          <inkml:channel name="F" type="integer" max="32767" units="dev"/>
+        </inkml:traceFormat>
+        <inkml:channelProperties>
+          <inkml:channelProperty channel="X" name="resolution" value="1000" units="1/cm"/>
+          <inkml:channelProperty channel="Y" name="resolution" value="1000" units="1/cm"/>
+          <inkml:channelProperty channel="F" name="resolution" value="0" units="1/dev"/>
+        </inkml:channelProperties>
+      </inkml:inkSource>
+      <inkml:timestamp xml:id="ts0" timeString="2023-12-28T07:24:15.555"/>
+    </inkml:context>
+    <inkml:brush xml:id="br0">
+      <inkml:brushProperty name="width" value="0.05" units="cm"/>
+      <inkml:brushProperty name="height" value="0.05" units="cm"/>
+      <inkml:brushProperty name="color" value="#FFC114"/>
+    </inkml:brush>
+  </inkml:definitions>
+  <inkml:trace contextRef="#ctx0" brushRef="#br0">896 1 24575,'-3'4'0,"1"14"0,2 22 0,0 16 0,0 32 0,0-4 0,0-30 0,0 2 0,-3 1 0,-1 0 0,-2-5 0,-1 1 0,-1 13 0,-1 0 0,-3-13 0,-2 0-298,0 13 1,-2 2 297,1-3 0,-1-4 147,-12 32-147,10-34 0,3-2 0,0 3 0,-20 29 0,16-26 0,-4-2 0,4-15 0,3 5 0,-2-17 448,-2 9-448,-7 12 0,6-11 0,-7 11 0,15-24 0,-3-7 0,7-4 0,1-4 0,2-7 0,6-3 0,-3 0 0,3 0 0,-2-1 0,-1 0 0,-4 9 0,1-2 0,-7 17 0,0-8 0,-4 10 0,4-6 0,1-5 0,5-1 0,0-9 0,0 3 0,4-6 0,-3 3 0,1 4 0,-7 8 0,-4 25 0,-4 1 0,-10 29 0,7-26 0,-12 24 0,9-27 0,-3 13 0,5-21 0,9-2 0,4-18 0,4-5 0,3-5 0,-3-7 0,3-1 0,-4-2 0,0 0 0,4 3 0,-2 0 0,6 0 0,0 0 0</inkml:trace>
+</inkml:ink>
+</file>
+
+<file path=word/ink/ink8.xml><?xml version="1.0" encoding="utf-8"?>
+<inkml:ink xmlns:inkml="http://www.w3.org/2003/InkML">
+  <inkml:definitions>
+    <inkml:context xml:id="ctx0">
+      <inkml:inkSource xml:id="inkSrc0">
+        <inkml:traceFormat>
+          <inkml:channel name="X" type="integer" min="-2.14748E9" max="2.14748E9" units="cm"/>
+          <inkml:channel name="Y" type="integer" min="-2.14748E9" max="2.14748E9" units="cm"/>
+          <inkml:channel name="F" type="integer" max="32767" units="dev"/>
+        </inkml:traceFormat>
+        <inkml:channelProperties>
+          <inkml:channelProperty channel="X" name="resolution" value="1000" units="1/cm"/>
+          <inkml:channelProperty channel="Y" name="resolution" value="1000" units="1/cm"/>
+          <inkml:channelProperty channel="F" name="resolution" value="0" units="1/dev"/>
+        </inkml:channelProperties>
+      </inkml:inkSource>
+      <inkml:timestamp xml:id="ts0" timeString="2023-12-28T07:24:12.249"/>
+    </inkml:context>
+    <inkml:brush xml:id="br0">
+      <inkml:brushProperty name="width" value="0.05" units="cm"/>
+      <inkml:brushProperty name="height" value="0.05" units="cm"/>
+      <inkml:brushProperty name="color" value="#FFC114"/>
+    </inkml:brush>
+  </inkml:definitions>
+  <inkml:trace contextRef="#ctx0" brushRef="#br0">3581 6 24575,'-2'-3'0,"-1"0"0,-3 3 0,-3 0 0,-12 0 0,8 0 0,-16 0 0,13 0 0,-15 0 0,-1 0 0,0 0 0,-4 0 0,4 0 0,-29 23 0,17-9 0,-17 19 0,21-9 0,2-3 0,4 2 0,3-5 0,11-3 0,1-3 0,8-2 0,4-4 0,2 0 0,4 0 0,-1-1 0,2 0 0,0 0 0,0 0 0,0 1 0,0-1 0,0 0 0,0 0 0,0 15 0,3-2 0,2 18 0,4-4 0,1 6 0,0 6 0,-1-4 0,1 4 0,-1-6 0,0-6 0,4-2 0,-5-10 0,8 4 0,-8-9 0,6 1 0,-3-3 0,3-2 0,5 1 0,-3 1 0,7-4 0,-8 5 0,9-6 0,-9 3 0,9-3 0,-9 2 0,9-1 0,-4 2 0,0-3 0,4-4 0,-9-1 0,4-3 0,0 0 0,-4 0 0,4 0 0,-5 0 0,5 0 0,-4 0 0,4 0 0,0 0 0,-4-3 0,9-1 0,-4-8 0,5-1 0,1-8 0,1-3 0,-1 1 0,2-4 0,-6 6 0,2-7 0,-12 7 0,1 4 0,-6 8 0,-4 3 0,0-4 0,-3-5 0,0-1 0,0-13 0,0 7 0,0-14 0,0 10 0,0-5 0,-4 6 0,3 5 0,-6-4 0,6 13 0,-6-4 0,7 9 0,-9-3 0,4-2 0,-9-3 0,3 0 0,-3-1 0,0 1 0,0 0 0,-1 0 0,1-1 0,-3 2 0,2 2 0,2 1 0,0 3 0,6 1 0,-7-1 0,4-3 0,-4 2 0,-5-6 0,3 6 0,-3-7 0,5 4 0,0 0 0,3 1 0,1 4 0,4 0 0,0 2 0,3-1 0,-2 5 0,4-3 0,-2 3 0</inkml:trace>
+  <inkml:trace contextRef="#ctx0" brushRef="#br0" timeOffset="1319">3430 551 24575,'-25'39'0,"-15"18"0,-1-1 0,-3 4-4916,11-13 1,-2 2 4170,-27 25 0,-4 6 745,17-7 0,-3 4 198,5-18 1,-5 5 0,-2 1 0,4 0-199,-3 15 0,4 0 0,-3 2 0,1-10 0,-3 2 0,-1 0 0,3-1 0,9-9 0,1-1 0,0 0 0,-1 0-298,-2 2 0,0 0 0,-2 1 0,-2 0 298,-8 6 0,-2 0 0,0 1 0,2 1 0,6-4 0,3 0 0,0 1 0,-4 1 0,0-6 0,-3 2 0,-2 1 0,2-1 0,5-3 0,4 4 0,4-3 0,1 0 0,-3 0 0,-7 4 0,-3 0 0,2-2 0,7-7-361,-6 15 0,4-7 361,-7 2 0,4-5 3663,-4 6-3663,19-30 0,2-2 0,-8 14 1742,10-14-1742,13-18 4848,8-7-4848,3-5 1642,1-4-1642,3-1 545,-2 1-545,-2 3 0,-18 21 0,-8 9 0,-22 28 0,-1-4 0,-9 13-544,0-4 544,15-10 0,-3 3 0,20-21 0,-4-1 0,12-10 0,8-15 0,6-3 0,8-9 136,0-1 0,3-1 0,0-2 0</inkml:trace>
+</inkml:ink>
+</file>
+
+<file path=word/ink/ink9.xml><?xml version="1.0" encoding="utf-8"?>
+<inkml:ink xmlns:inkml="http://www.w3.org/2003/InkML">
+  <inkml:definitions>
+    <inkml:context xml:id="ctx0">
+      <inkml:inkSource xml:id="inkSrc0">
+        <inkml:traceFormat>
+          <inkml:channel name="X" type="integer" min="-2.14748E9" max="2.14748E9" units="cm"/>
+          <inkml:channel name="Y" type="integer" min="-2.14748E9" max="2.14748E9" units="cm"/>
+          <inkml:channel name="F" type="integer" max="32767" units="dev"/>
+        </inkml:traceFormat>
+        <inkml:channelProperties>
+          <inkml:channelProperty channel="X" name="resolution" value="1000" units="1/cm"/>
+          <inkml:channelProperty channel="Y" name="resolution" value="1000" units="1/cm"/>
+          <inkml:channelProperty channel="F" name="resolution" value="0" units="1/dev"/>
+        </inkml:channelProperties>
+      </inkml:inkSource>
+      <inkml:timestamp xml:id="ts0" timeString="2023-12-28T07:24:09.400"/>
+    </inkml:context>
+    <inkml:brush xml:id="br0">
+      <inkml:brushProperty name="width" value="0.05" units="cm"/>
+      <inkml:brushProperty name="height" value="0.05" units="cm"/>
+      <inkml:brushProperty name="color" value="#FFC114"/>
+    </inkml:brush>
+  </inkml:definitions>
+  <inkml:trace contextRef="#ctx0" brushRef="#br0">1059 0 24575,'-9'0'0,"-3"0"0,5 0 0,-6 0 0,-2 0 0,-1 0 0,-7 0 0,2 0 0,-9 0 0,-2 0 0,-6 0 0,-6 0 0,4 0 0,-4 0 0,-1 0 0,6 0 0,-6 0 0,13 0 0,-4 5 0,10-1 0,-5 5 0,11-1 0,1-4 0,8 2 0,2-5 0,3 1 0,0 1 0,0-3 0,3 6 0,0-3 0,1 2 0,-5 1 0,-16 16 0,-7 0 0,-6 13 0,-5 1 0,-2 2 0,-1 5 0,0-5 0,10-3 0,7-12 0,9-6 0,0-6 0,14-5 0,-3 0 0,7 0 0,0 0 0,0-1 0,0 1 0,0 14 0,0 10 0,0 24 0,0-6 0,5 19 0,1-19 0,6 20 0,-1-13 0,-1-1 0,0-9 0,-2-18 0,1 2 0,-2-17 0,0 2 0,-1-8 0,3 4 0,6-2 0,6 6 0,3-5 0,7 8 0,7-2 0,2 4 0,4 1 0,1 0 0,-6-5 0,5 3 0,-12-8 0,-1 3 0,-6-8 0,-1-1 0,1-4 0,0 0 0,5 0 0,-3 0 0,9 0 0,-10 0 0,10-5 0,-10-3 0,11-2 0,-11-6 0,0 4 0,-3-1 0,-6-5 0,6 4 0,-6-5 0,8-3 0,-8 2 0,11-15 0,-3 1 0,7-9 0,4 1 0,-3-5 0,4 3 0,-10-8 0,3 9 0,-10 4 0,0 6 0,-6 6 0,-5 7 0,-2-1 0,-4 7 0,-3 0 0,0-5 0,0-3 0,0-3 0,0 3 0,0-2 0,-3 9 0,-1-4 0,-7 5 0,4 0 0,-7-1 0,6 1 0,-6-5 0,2 4 0,-3-4 0,1 4 0,0 1 0,-1 0 0,1 0 0,0 3 0,0-3 0,-1 6 0,1-5 0,0 5 0,0-2 0,-5-2 0,-1 4 0,-1-4 0,-4 1 0,9 3 0,-1 1 0,4 1 0,6 5 0,-2-2 0,5 3 0,2 0 0</inkml:trace>
 </inkml:ink>
 </file>
 

</xml_diff>